<commit_message>
nexet + spécification bdd
</commit_message>
<xml_diff>
--- a/bdd/Spécification_base_de _donnée.docx
+++ b/bdd/Spécification_base_de _donnée.docx
@@ -2,7 +2,2329 @@
 <file path=word/document.xml><?xml version="1.0" encoding="utf-8"?>
 <w:document xmlns:wpc="http://schemas.microsoft.com/office/word/2010/wordprocessingCanvas" xmlns:cx="http://schemas.microsoft.com/office/drawing/2014/chartex" xmlns:cx1="http://schemas.microsoft.com/office/drawing/2015/9/8/chartex" xmlns:cx2="http://schemas.microsoft.com/office/drawing/2015/10/21/chartex" xmlns:cx3="http://schemas.microsoft.com/office/drawing/2016/5/9/chartex" xmlns:cx4="http://schemas.microsoft.com/office/drawing/2016/5/10/chartex" xmlns:cx5="http://schemas.microsoft.com/office/drawing/2016/5/11/chartex" xmlns:cx6="http://schemas.microsoft.com/office/drawing/2016/5/12/chartex" xmlns:cx7="http://schemas.microsoft.com/office/drawing/2016/5/13/chartex" xmlns:cx8="http://schemas.microsoft.com/office/drawing/2016/5/14/chartex" xmlns:mc="http://schemas.openxmlformats.org/markup-compatibility/2006" xmlns:aink="http://schemas.microsoft.com/office/drawing/2016/ink" xmlns:am3d="http://schemas.microsoft.com/office/drawing/2017/model3d" xmlns:o="urn:schemas-microsoft-com:office:office" xmlns:r="http://schemas.openxmlformats.org/officeDocument/2006/relationships" xmlns:m="http://schemas.openxmlformats.org/officeDocument/2006/math" xmlns:v="urn:schemas-microsoft-com:vml" xmlns:wp14="http://schemas.microsoft.com/office/word/2010/wordprocessingDrawing" xmlns:wp="http://schemas.openxmlformats.org/drawingml/2006/wordprocessingDrawing" xmlns:w10="urn:schemas-microsoft-com:office:word" xmlns:w="http://schemas.openxmlformats.org/wordprocessingml/2006/main" xmlns:w14="http://schemas.microsoft.com/office/word/2010/wordml" xmlns:w15="http://schemas.microsoft.com/office/word/2012/wordml" xmlns:w16cex="http://schemas.microsoft.com/office/word/2018/wordml/cex" xmlns:w16cid="http://schemas.microsoft.com/office/word/2016/wordml/cid" xmlns:w16="http://schemas.microsoft.com/office/word/2018/wordml" xmlns:w16se="http://schemas.microsoft.com/office/word/2015/wordml/symex" xmlns:wpg="http://schemas.microsoft.com/office/word/2010/wordprocessingGroup" xmlns:wpi="http://schemas.microsoft.com/office/word/2010/wordprocessingInk" xmlns:wne="http://schemas.microsoft.com/office/word/2006/wordml" xmlns:wps="http://schemas.microsoft.com/office/word/2010/wordprocessingShape" mc:Ignorable="w14 w15 w16se w16cid w16 w16cex wp14">
   <w:body>
+    <w:p>
+      <w:pPr>
+        <w:pStyle w:val="Titre"/>
+        <w:jc w:val="center"/>
+      </w:pPr>
+      <w:r>
+        <w:t>Base de données</w:t>
+      </w:r>
+    </w:p>
     <w:p/>
+    <w:p>
+      <w:pPr>
+        <w:pStyle w:val="Titre1"/>
+      </w:pPr>
+      <w:r>
+        <w:t xml:space="preserve">Structure générale concernant les images : </w:t>
+      </w:r>
+    </w:p>
+    <w:p/>
+    <w:p>
+      <w:r>
+        <w:rPr>
+          <w:noProof/>
+        </w:rPr>
+        <w:drawing>
+          <wp:inline distT="0" distB="0" distL="0" distR="0" wp14:anchorId="157B1BAC" wp14:editId="5BAD0EBA">
+            <wp:extent cx="5760720" cy="2868295"/>
+            <wp:effectExtent l="0" t="0" r="0" b="8255"/>
+            <wp:docPr id="1" name="Image 1"/>
+            <wp:cNvGraphicFramePr>
+              <a:graphicFrameLocks xmlns:a="http://schemas.openxmlformats.org/drawingml/2006/main" noChangeAspect="1"/>
+            </wp:cNvGraphicFramePr>
+            <a:graphic xmlns:a="http://schemas.openxmlformats.org/drawingml/2006/main">
+              <a:graphicData uri="http://schemas.openxmlformats.org/drawingml/2006/picture">
+                <pic:pic xmlns:pic="http://schemas.openxmlformats.org/drawingml/2006/picture">
+                  <pic:nvPicPr>
+                    <pic:cNvPr id="1" name=""/>
+                    <pic:cNvPicPr/>
+                  </pic:nvPicPr>
+                  <pic:blipFill>
+                    <a:blip r:embed="rId5"/>
+                    <a:stretch>
+                      <a:fillRect/>
+                    </a:stretch>
+                  </pic:blipFill>
+                  <pic:spPr>
+                    <a:xfrm>
+                      <a:off x="0" y="0"/>
+                      <a:ext cx="5760720" cy="2868295"/>
+                    </a:xfrm>
+                    <a:prstGeom prst="rect">
+                      <a:avLst/>
+                    </a:prstGeom>
+                  </pic:spPr>
+                </pic:pic>
+              </a:graphicData>
+            </a:graphic>
+          </wp:inline>
+        </w:drawing>
+      </w:r>
+    </w:p>
+    <w:p/>
+    <w:p>
+      <w:pPr>
+        <w:pStyle w:val="Titre2"/>
+      </w:pPr>
+      <w:r>
+        <w:t xml:space="preserve">Exemple pour nuScenes: </w:t>
+      </w:r>
+    </w:p>
+    <w:p>
+      <w:pPr>
+        <w:shd w:val="clear" w:color="auto" w:fill="2B2B2B"/>
+        <w:tabs>
+          <w:tab w:val="left" w:pos="916"/>
+          <w:tab w:val="left" w:pos="1832"/>
+          <w:tab w:val="left" w:pos="2748"/>
+          <w:tab w:val="left" w:pos="3664"/>
+          <w:tab w:val="left" w:pos="4580"/>
+          <w:tab w:val="left" w:pos="5496"/>
+          <w:tab w:val="left" w:pos="6412"/>
+          <w:tab w:val="left" w:pos="7328"/>
+          <w:tab w:val="left" w:pos="8244"/>
+          <w:tab w:val="left" w:pos="9160"/>
+          <w:tab w:val="left" w:pos="10076"/>
+          <w:tab w:val="left" w:pos="10992"/>
+          <w:tab w:val="left" w:pos="11908"/>
+          <w:tab w:val="left" w:pos="12824"/>
+          <w:tab w:val="left" w:pos="13740"/>
+          <w:tab w:val="left" w:pos="14656"/>
+        </w:tabs>
+        <w:spacing w:after="0" w:line="240" w:lineRule="auto"/>
+        <w:rPr>
+          <w:rFonts w:ascii="Courier New" w:eastAsia="Times New Roman" w:hAnsi="Courier New" w:cs="Courier New"/>
+          <w:color w:val="A9B7C6"/>
+          <w:sz w:val="20"/>
+          <w:szCs w:val="20"/>
+          <w:lang w:eastAsia="fr-FR"/>
+        </w:rPr>
+      </w:pPr>
+      <w:r>
+        <w:rPr>
+          <w:rFonts w:ascii="Courier New" w:eastAsia="Times New Roman" w:hAnsi="Courier New" w:cs="Courier New"/>
+          <w:color w:val="A9B7C6"/>
+          <w:sz w:val="20"/>
+          <w:szCs w:val="20"/>
+          <w:lang w:eastAsia="fr-FR"/>
+        </w:rPr>
+        <w:t>{</w:t>
+      </w:r>
+      <w:r>
+        <w:rPr>
+          <w:rFonts w:ascii="Courier New" w:eastAsia="Times New Roman" w:hAnsi="Courier New" w:cs="Courier New"/>
+          <w:color w:val="9876AA"/>
+          <w:sz w:val="20"/>
+          <w:szCs w:val="20"/>
+          <w:lang w:eastAsia="fr-FR"/>
+        </w:rPr>
+        <w:t>"imageName"</w:t>
+      </w:r>
+      <w:r>
+        <w:rPr>
+          <w:rFonts w:ascii="Courier New" w:eastAsia="Times New Roman" w:hAnsi="Courier New" w:cs="Courier New"/>
+          <w:color w:val="CC7832"/>
+          <w:sz w:val="20"/>
+          <w:szCs w:val="20"/>
+          <w:lang w:eastAsia="fr-FR"/>
+        </w:rPr>
+        <w:t xml:space="preserve">: </w:t>
+      </w:r>
+      <w:r>
+        <w:rPr>
+          <w:rFonts w:ascii="Courier New" w:eastAsia="Times New Roman" w:hAnsi="Courier New" w:cs="Courier New"/>
+          <w:color w:val="6A8759"/>
+          <w:sz w:val="20"/>
+          <w:szCs w:val="20"/>
+          <w:lang w:eastAsia="fr-FR"/>
+        </w:rPr>
+        <w:t>"samples/CAM_FRONT/n015-2018-07-24-11-22-45+0800__CAM_FRONT__1532402927612460.jpg"</w:t>
+      </w:r>
+      <w:r>
+        <w:rPr>
+          <w:rFonts w:ascii="Courier New" w:eastAsia="Times New Roman" w:hAnsi="Courier New" w:cs="Courier New"/>
+          <w:color w:val="CC7832"/>
+          <w:sz w:val="20"/>
+          <w:szCs w:val="20"/>
+          <w:lang w:eastAsia="fr-FR"/>
+        </w:rPr>
+        <w:t xml:space="preserve">, </w:t>
+      </w:r>
+      <w:r>
+        <w:rPr>
+          <w:rFonts w:ascii="Courier New" w:eastAsia="Times New Roman" w:hAnsi="Courier New" w:cs="Courier New"/>
+          <w:color w:val="9876AA"/>
+          <w:sz w:val="20"/>
+          <w:szCs w:val="20"/>
+          <w:lang w:eastAsia="fr-FR"/>
+        </w:rPr>
+        <w:t>"categories"</w:t>
+      </w:r>
+      <w:r>
+        <w:rPr>
+          <w:rFonts w:ascii="Courier New" w:eastAsia="Times New Roman" w:hAnsi="Courier New" w:cs="Courier New"/>
+          <w:color w:val="CC7832"/>
+          <w:sz w:val="20"/>
+          <w:szCs w:val="20"/>
+          <w:lang w:eastAsia="fr-FR"/>
+        </w:rPr>
+        <w:t xml:space="preserve">: </w:t>
+      </w:r>
+      <w:r>
+        <w:rPr>
+          <w:rFonts w:ascii="Courier New" w:eastAsia="Times New Roman" w:hAnsi="Courier New" w:cs="Courier New"/>
+          <w:color w:val="A9B7C6"/>
+          <w:sz w:val="20"/>
+          <w:szCs w:val="20"/>
+          <w:lang w:eastAsia="fr-FR"/>
+        </w:rPr>
+        <w:t>{</w:t>
+      </w:r>
+      <w:r>
+        <w:rPr>
+          <w:rFonts w:ascii="Courier New" w:eastAsia="Times New Roman" w:hAnsi="Courier New" w:cs="Courier New"/>
+          <w:color w:val="9876AA"/>
+          <w:sz w:val="20"/>
+          <w:szCs w:val="20"/>
+          <w:lang w:eastAsia="fr-FR"/>
+        </w:rPr>
+        <w:t>"human.pedestrian.adult"</w:t>
+      </w:r>
+      <w:r>
+        <w:rPr>
+          <w:rFonts w:ascii="Courier New" w:eastAsia="Times New Roman" w:hAnsi="Courier New" w:cs="Courier New"/>
+          <w:color w:val="CC7832"/>
+          <w:sz w:val="20"/>
+          <w:szCs w:val="20"/>
+          <w:lang w:eastAsia="fr-FR"/>
+        </w:rPr>
+        <w:t xml:space="preserve">: </w:t>
+      </w:r>
+      <w:r>
+        <w:rPr>
+          <w:rFonts w:ascii="Courier New" w:eastAsia="Times New Roman" w:hAnsi="Courier New" w:cs="Courier New"/>
+          <w:color w:val="A9B7C6"/>
+          <w:sz w:val="20"/>
+          <w:szCs w:val="20"/>
+          <w:lang w:eastAsia="fr-FR"/>
+        </w:rPr>
+        <w:t>[[</w:t>
+      </w:r>
+      <w:r>
+        <w:rPr>
+          <w:rFonts w:ascii="Courier New" w:eastAsia="Times New Roman" w:hAnsi="Courier New" w:cs="Courier New"/>
+          <w:color w:val="6897BB"/>
+          <w:sz w:val="20"/>
+          <w:szCs w:val="20"/>
+          <w:lang w:eastAsia="fr-FR"/>
+        </w:rPr>
+        <w:t>1206.5693751819115</w:t>
+      </w:r>
+      <w:r>
+        <w:rPr>
+          <w:rFonts w:ascii="Courier New" w:eastAsia="Times New Roman" w:hAnsi="Courier New" w:cs="Courier New"/>
+          <w:color w:val="CC7832"/>
+          <w:sz w:val="20"/>
+          <w:szCs w:val="20"/>
+          <w:lang w:eastAsia="fr-FR"/>
+        </w:rPr>
+        <w:t xml:space="preserve">, </w:t>
+      </w:r>
+      <w:r>
+        <w:rPr>
+          <w:rFonts w:ascii="Courier New" w:eastAsia="Times New Roman" w:hAnsi="Courier New" w:cs="Courier New"/>
+          <w:color w:val="6897BB"/>
+          <w:sz w:val="20"/>
+          <w:szCs w:val="20"/>
+          <w:lang w:eastAsia="fr-FR"/>
+        </w:rPr>
+        <w:t>477.86111828160216</w:t>
+      </w:r>
+      <w:r>
+        <w:rPr>
+          <w:rFonts w:ascii="Courier New" w:eastAsia="Times New Roman" w:hAnsi="Courier New" w:cs="Courier New"/>
+          <w:color w:val="CC7832"/>
+          <w:sz w:val="20"/>
+          <w:szCs w:val="20"/>
+          <w:lang w:eastAsia="fr-FR"/>
+        </w:rPr>
+        <w:t xml:space="preserve">, </w:t>
+      </w:r>
+      <w:r>
+        <w:rPr>
+          <w:rFonts w:ascii="Courier New" w:eastAsia="Times New Roman" w:hAnsi="Courier New" w:cs="Courier New"/>
+          <w:color w:val="6897BB"/>
+          <w:sz w:val="20"/>
+          <w:szCs w:val="20"/>
+          <w:lang w:eastAsia="fr-FR"/>
+        </w:rPr>
+        <w:t>1225.8893058022243</w:t>
+      </w:r>
+      <w:r>
+        <w:rPr>
+          <w:rFonts w:ascii="Courier New" w:eastAsia="Times New Roman" w:hAnsi="Courier New" w:cs="Courier New"/>
+          <w:color w:val="CC7832"/>
+          <w:sz w:val="20"/>
+          <w:szCs w:val="20"/>
+          <w:lang w:eastAsia="fr-FR"/>
+        </w:rPr>
+        <w:t xml:space="preserve">, </w:t>
+      </w:r>
+      <w:r>
+        <w:rPr>
+          <w:rFonts w:ascii="Courier New" w:eastAsia="Times New Roman" w:hAnsi="Courier New" w:cs="Courier New"/>
+          <w:color w:val="6897BB"/>
+          <w:sz w:val="20"/>
+          <w:szCs w:val="20"/>
+          <w:lang w:eastAsia="fr-FR"/>
+        </w:rPr>
+        <w:t>513.6450176828284</w:t>
+      </w:r>
+      <w:r>
+        <w:rPr>
+          <w:rFonts w:ascii="Courier New" w:eastAsia="Times New Roman" w:hAnsi="Courier New" w:cs="Courier New"/>
+          <w:color w:val="A9B7C6"/>
+          <w:sz w:val="20"/>
+          <w:szCs w:val="20"/>
+          <w:lang w:eastAsia="fr-FR"/>
+        </w:rPr>
+        <w:t>]</w:t>
+      </w:r>
+      <w:r>
+        <w:rPr>
+          <w:rFonts w:ascii="Courier New" w:eastAsia="Times New Roman" w:hAnsi="Courier New" w:cs="Courier New"/>
+          <w:color w:val="CC7832"/>
+          <w:sz w:val="20"/>
+          <w:szCs w:val="20"/>
+          <w:lang w:eastAsia="fr-FR"/>
+        </w:rPr>
+        <w:t xml:space="preserve">, </w:t>
+      </w:r>
+      <w:r>
+        <w:rPr>
+          <w:rFonts w:ascii="Courier New" w:eastAsia="Times New Roman" w:hAnsi="Courier New" w:cs="Courier New"/>
+          <w:color w:val="A9B7C6"/>
+          <w:sz w:val="20"/>
+          <w:szCs w:val="20"/>
+          <w:lang w:eastAsia="fr-FR"/>
+        </w:rPr>
+        <w:t>[</w:t>
+      </w:r>
+      <w:r>
+        <w:rPr>
+          <w:rFonts w:ascii="Courier New" w:eastAsia="Times New Roman" w:hAnsi="Courier New" w:cs="Courier New"/>
+          <w:color w:val="6897BB"/>
+          <w:sz w:val="20"/>
+          <w:szCs w:val="20"/>
+          <w:lang w:eastAsia="fr-FR"/>
+        </w:rPr>
+        <w:t>1242.263536692072</w:t>
+      </w:r>
+      <w:r>
+        <w:rPr>
+          <w:rFonts w:ascii="Courier New" w:eastAsia="Times New Roman" w:hAnsi="Courier New" w:cs="Courier New"/>
+          <w:color w:val="CC7832"/>
+          <w:sz w:val="20"/>
+          <w:szCs w:val="20"/>
+          <w:lang w:eastAsia="fr-FR"/>
+        </w:rPr>
+        <w:t xml:space="preserve">, </w:t>
+      </w:r>
+      <w:r>
+        <w:rPr>
+          <w:rFonts w:ascii="Courier New" w:eastAsia="Times New Roman" w:hAnsi="Courier New" w:cs="Courier New"/>
+          <w:color w:val="6897BB"/>
+          <w:sz w:val="20"/>
+          <w:szCs w:val="20"/>
+          <w:lang w:eastAsia="fr-FR"/>
+        </w:rPr>
+        <w:t>479.03887086011576</w:t>
+      </w:r>
+      <w:r>
+        <w:rPr>
+          <w:rFonts w:ascii="Courier New" w:eastAsia="Times New Roman" w:hAnsi="Courier New" w:cs="Courier New"/>
+          <w:color w:val="CC7832"/>
+          <w:sz w:val="20"/>
+          <w:szCs w:val="20"/>
+          <w:lang w:eastAsia="fr-FR"/>
+        </w:rPr>
+        <w:t xml:space="preserve">, </w:t>
+      </w:r>
+      <w:r>
+        <w:rPr>
+          <w:rFonts w:ascii="Courier New" w:eastAsia="Times New Roman" w:hAnsi="Courier New" w:cs="Courier New"/>
+          <w:color w:val="6897BB"/>
+          <w:sz w:val="20"/>
+          <w:szCs w:val="20"/>
+          <w:lang w:eastAsia="fr-FR"/>
+        </w:rPr>
+        <w:t>1263.0879661355434</w:t>
+      </w:r>
+      <w:r>
+        <w:rPr>
+          <w:rFonts w:ascii="Courier New" w:eastAsia="Times New Roman" w:hAnsi="Courier New" w:cs="Courier New"/>
+          <w:color w:val="CC7832"/>
+          <w:sz w:val="20"/>
+          <w:szCs w:val="20"/>
+          <w:lang w:eastAsia="fr-FR"/>
+        </w:rPr>
+        <w:t xml:space="preserve">, </w:t>
+      </w:r>
+      <w:r>
+        <w:rPr>
+          <w:rFonts w:ascii="Courier New" w:eastAsia="Times New Roman" w:hAnsi="Courier New" w:cs="Courier New"/>
+          <w:color w:val="6897BB"/>
+          <w:sz w:val="20"/>
+          <w:szCs w:val="20"/>
+          <w:lang w:eastAsia="fr-FR"/>
+        </w:rPr>
+        <w:t>515.1036316333849</w:t>
+      </w:r>
+      <w:r>
+        <w:rPr>
+          <w:rFonts w:ascii="Courier New" w:eastAsia="Times New Roman" w:hAnsi="Courier New" w:cs="Courier New"/>
+          <w:color w:val="A9B7C6"/>
+          <w:sz w:val="20"/>
+          <w:szCs w:val="20"/>
+          <w:lang w:eastAsia="fr-FR"/>
+        </w:rPr>
+        <w:t>]</w:t>
+      </w:r>
+      <w:r>
+        <w:rPr>
+          <w:rFonts w:ascii="Courier New" w:eastAsia="Times New Roman" w:hAnsi="Courier New" w:cs="Courier New"/>
+          <w:color w:val="CC7832"/>
+          <w:sz w:val="20"/>
+          <w:szCs w:val="20"/>
+          <w:lang w:eastAsia="fr-FR"/>
+        </w:rPr>
+        <w:t xml:space="preserve">, </w:t>
+      </w:r>
+      <w:r>
+        <w:rPr>
+          <w:rFonts w:ascii="Courier New" w:eastAsia="Times New Roman" w:hAnsi="Courier New" w:cs="Courier New"/>
+          <w:color w:val="A9B7C6"/>
+          <w:sz w:val="20"/>
+          <w:szCs w:val="20"/>
+          <w:lang w:eastAsia="fr-FR"/>
+        </w:rPr>
+        <w:t>[</w:t>
+      </w:r>
+      <w:r>
+        <w:rPr>
+          <w:rFonts w:ascii="Courier New" w:eastAsia="Times New Roman" w:hAnsi="Courier New" w:cs="Courier New"/>
+          <w:color w:val="6897BB"/>
+          <w:sz w:val="20"/>
+          <w:szCs w:val="20"/>
+          <w:lang w:eastAsia="fr-FR"/>
+        </w:rPr>
+        <w:t>782.0855513836913</w:t>
+      </w:r>
+      <w:r>
+        <w:rPr>
+          <w:rFonts w:ascii="Courier New" w:eastAsia="Times New Roman" w:hAnsi="Courier New" w:cs="Courier New"/>
+          <w:color w:val="CC7832"/>
+          <w:sz w:val="20"/>
+          <w:szCs w:val="20"/>
+          <w:lang w:eastAsia="fr-FR"/>
+        </w:rPr>
+        <w:t xml:space="preserve">, </w:t>
+      </w:r>
+      <w:r>
+        <w:rPr>
+          <w:rFonts w:ascii="Courier New" w:eastAsia="Times New Roman" w:hAnsi="Courier New" w:cs="Courier New"/>
+          <w:color w:val="6897BB"/>
+          <w:sz w:val="20"/>
+          <w:szCs w:val="20"/>
+          <w:lang w:eastAsia="fr-FR"/>
+        </w:rPr>
+        <w:t>463.30899408893123</w:t>
+      </w:r>
+      <w:r>
+        <w:rPr>
+          <w:rFonts w:ascii="Courier New" w:eastAsia="Times New Roman" w:hAnsi="Courier New" w:cs="Courier New"/>
+          <w:color w:val="CC7832"/>
+          <w:sz w:val="20"/>
+          <w:szCs w:val="20"/>
+          <w:lang w:eastAsia="fr-FR"/>
+        </w:rPr>
+        <w:t xml:space="preserve">, </w:t>
+      </w:r>
+      <w:r>
+        <w:rPr>
+          <w:rFonts w:ascii="Courier New" w:eastAsia="Times New Roman" w:hAnsi="Courier New" w:cs="Courier New"/>
+          <w:color w:val="6897BB"/>
+          <w:sz w:val="20"/>
+          <w:szCs w:val="20"/>
+          <w:lang w:eastAsia="fr-FR"/>
+        </w:rPr>
+        <w:t>799.1645794786717</w:t>
+      </w:r>
+      <w:r>
+        <w:rPr>
+          <w:rFonts w:ascii="Courier New" w:eastAsia="Times New Roman" w:hAnsi="Courier New" w:cs="Courier New"/>
+          <w:color w:val="CC7832"/>
+          <w:sz w:val="20"/>
+          <w:szCs w:val="20"/>
+          <w:lang w:eastAsia="fr-FR"/>
+        </w:rPr>
+        <w:t xml:space="preserve">, </w:t>
+      </w:r>
+      <w:r>
+        <w:rPr>
+          <w:rFonts w:ascii="Courier New" w:eastAsia="Times New Roman" w:hAnsi="Courier New" w:cs="Courier New"/>
+          <w:color w:val="6897BB"/>
+          <w:sz w:val="20"/>
+          <w:szCs w:val="20"/>
+          <w:lang w:eastAsia="fr-FR"/>
+        </w:rPr>
+        <w:t>504.29271784493915</w:t>
+      </w:r>
+      <w:r>
+        <w:rPr>
+          <w:rFonts w:ascii="Courier New" w:eastAsia="Times New Roman" w:hAnsi="Courier New" w:cs="Courier New"/>
+          <w:color w:val="A9B7C6"/>
+          <w:sz w:val="20"/>
+          <w:szCs w:val="20"/>
+          <w:lang w:eastAsia="fr-FR"/>
+        </w:rPr>
+        <w:t>]</w:t>
+      </w:r>
+      <w:r>
+        <w:rPr>
+          <w:rFonts w:ascii="Courier New" w:eastAsia="Times New Roman" w:hAnsi="Courier New" w:cs="Courier New"/>
+          <w:color w:val="CC7832"/>
+          <w:sz w:val="20"/>
+          <w:szCs w:val="20"/>
+          <w:lang w:eastAsia="fr-FR"/>
+        </w:rPr>
+        <w:t xml:space="preserve">, </w:t>
+      </w:r>
+      <w:r>
+        <w:rPr>
+          <w:rFonts w:ascii="Courier New" w:eastAsia="Times New Roman" w:hAnsi="Courier New" w:cs="Courier New"/>
+          <w:color w:val="A9B7C6"/>
+          <w:sz w:val="20"/>
+          <w:szCs w:val="20"/>
+          <w:lang w:eastAsia="fr-FR"/>
+        </w:rPr>
+        <w:t>[</w:t>
+      </w:r>
+      <w:r>
+        <w:rPr>
+          <w:rFonts w:ascii="Courier New" w:eastAsia="Times New Roman" w:hAnsi="Courier New" w:cs="Courier New"/>
+          <w:color w:val="6897BB"/>
+          <w:sz w:val="20"/>
+          <w:szCs w:val="20"/>
+          <w:lang w:eastAsia="fr-FR"/>
+        </w:rPr>
+        <w:t>599.0667237069512</w:t>
+      </w:r>
+      <w:r>
+        <w:rPr>
+          <w:rFonts w:ascii="Courier New" w:eastAsia="Times New Roman" w:hAnsi="Courier New" w:cs="Courier New"/>
+          <w:color w:val="CC7832"/>
+          <w:sz w:val="20"/>
+          <w:szCs w:val="20"/>
+          <w:lang w:eastAsia="fr-FR"/>
+        </w:rPr>
+        <w:t xml:space="preserve">, </w:t>
+      </w:r>
+      <w:r>
+        <w:rPr>
+          <w:rFonts w:ascii="Courier New" w:eastAsia="Times New Roman" w:hAnsi="Courier New" w:cs="Courier New"/>
+          <w:color w:val="6897BB"/>
+          <w:sz w:val="20"/>
+          <w:szCs w:val="20"/>
+          <w:lang w:eastAsia="fr-FR"/>
+        </w:rPr>
+        <w:t>458.4862699959026</w:t>
+      </w:r>
+      <w:r>
+        <w:rPr>
+          <w:rFonts w:ascii="Courier New" w:eastAsia="Times New Roman" w:hAnsi="Courier New" w:cs="Courier New"/>
+          <w:color w:val="CC7832"/>
+          <w:sz w:val="20"/>
+          <w:szCs w:val="20"/>
+          <w:lang w:eastAsia="fr-FR"/>
+        </w:rPr>
+        <w:t xml:space="preserve">, </w:t>
+      </w:r>
+      <w:r>
+        <w:rPr>
+          <w:rFonts w:ascii="Courier New" w:eastAsia="Times New Roman" w:hAnsi="Courier New" w:cs="Courier New"/>
+          <w:color w:val="6897BB"/>
+          <w:sz w:val="20"/>
+          <w:szCs w:val="20"/>
+          <w:lang w:eastAsia="fr-FR"/>
+        </w:rPr>
+        <w:t>656.8746589315072</w:t>
+      </w:r>
+      <w:r>
+        <w:rPr>
+          <w:rFonts w:ascii="Courier New" w:eastAsia="Times New Roman" w:hAnsi="Courier New" w:cs="Courier New"/>
+          <w:color w:val="CC7832"/>
+          <w:sz w:val="20"/>
+          <w:szCs w:val="20"/>
+          <w:lang w:eastAsia="fr-FR"/>
+        </w:rPr>
+        <w:t xml:space="preserve">, </w:t>
+      </w:r>
+      <w:r>
+        <w:rPr>
+          <w:rFonts w:ascii="Courier New" w:eastAsia="Times New Roman" w:hAnsi="Courier New" w:cs="Courier New"/>
+          <w:color w:val="6897BB"/>
+          <w:sz w:val="20"/>
+          <w:szCs w:val="20"/>
+          <w:lang w:eastAsia="fr-FR"/>
+        </w:rPr>
+        <w:t>596.7934379635633</w:t>
+      </w:r>
+      <w:r>
+        <w:rPr>
+          <w:rFonts w:ascii="Courier New" w:eastAsia="Times New Roman" w:hAnsi="Courier New" w:cs="Courier New"/>
+          <w:color w:val="A9B7C6"/>
+          <w:sz w:val="20"/>
+          <w:szCs w:val="20"/>
+          <w:lang w:eastAsia="fr-FR"/>
+        </w:rPr>
+        <w:t>]]</w:t>
+      </w:r>
+      <w:r>
+        <w:rPr>
+          <w:rFonts w:ascii="Courier New" w:eastAsia="Times New Roman" w:hAnsi="Courier New" w:cs="Courier New"/>
+          <w:color w:val="CC7832"/>
+          <w:sz w:val="20"/>
+          <w:szCs w:val="20"/>
+          <w:lang w:eastAsia="fr-FR"/>
+        </w:rPr>
+        <w:t xml:space="preserve">, </w:t>
+      </w:r>
+      <w:r>
+        <w:rPr>
+          <w:rFonts w:ascii="Courier New" w:eastAsia="Times New Roman" w:hAnsi="Courier New" w:cs="Courier New"/>
+          <w:color w:val="9876AA"/>
+          <w:sz w:val="20"/>
+          <w:szCs w:val="20"/>
+          <w:lang w:eastAsia="fr-FR"/>
+        </w:rPr>
+        <w:t>"vehicle.car"</w:t>
+      </w:r>
+      <w:r>
+        <w:rPr>
+          <w:rFonts w:ascii="Courier New" w:eastAsia="Times New Roman" w:hAnsi="Courier New" w:cs="Courier New"/>
+          <w:color w:val="CC7832"/>
+          <w:sz w:val="20"/>
+          <w:szCs w:val="20"/>
+          <w:lang w:eastAsia="fr-FR"/>
+        </w:rPr>
+        <w:t xml:space="preserve">: </w:t>
+      </w:r>
+      <w:r>
+        <w:rPr>
+          <w:rFonts w:ascii="Courier New" w:eastAsia="Times New Roman" w:hAnsi="Courier New" w:cs="Courier New"/>
+          <w:color w:val="A9B7C6"/>
+          <w:sz w:val="20"/>
+          <w:szCs w:val="20"/>
+          <w:lang w:eastAsia="fr-FR"/>
+        </w:rPr>
+        <w:t>[[</w:t>
+      </w:r>
+      <w:r>
+        <w:rPr>
+          <w:rFonts w:ascii="Courier New" w:eastAsia="Times New Roman" w:hAnsi="Courier New" w:cs="Courier New"/>
+          <w:color w:val="6897BB"/>
+          <w:sz w:val="20"/>
+          <w:szCs w:val="20"/>
+          <w:lang w:eastAsia="fr-FR"/>
+        </w:rPr>
+        <w:t>1504.5998756594938</w:t>
+      </w:r>
+      <w:r>
+        <w:rPr>
+          <w:rFonts w:ascii="Courier New" w:eastAsia="Times New Roman" w:hAnsi="Courier New" w:cs="Courier New"/>
+          <w:color w:val="CC7832"/>
+          <w:sz w:val="20"/>
+          <w:szCs w:val="20"/>
+          <w:lang w:eastAsia="fr-FR"/>
+        </w:rPr>
+        <w:t xml:space="preserve">, </w:t>
+      </w:r>
+      <w:r>
+        <w:rPr>
+          <w:rFonts w:ascii="Courier New" w:eastAsia="Times New Roman" w:hAnsi="Courier New" w:cs="Courier New"/>
+          <w:color w:val="6897BB"/>
+          <w:sz w:val="20"/>
+          <w:szCs w:val="20"/>
+          <w:lang w:eastAsia="fr-FR"/>
+        </w:rPr>
+        <w:t>489.2410313615559</w:t>
+      </w:r>
+      <w:r>
+        <w:rPr>
+          <w:rFonts w:ascii="Courier New" w:eastAsia="Times New Roman" w:hAnsi="Courier New" w:cs="Courier New"/>
+          <w:color w:val="CC7832"/>
+          <w:sz w:val="20"/>
+          <w:szCs w:val="20"/>
+          <w:lang w:eastAsia="fr-FR"/>
+        </w:rPr>
+        <w:t xml:space="preserve">, </w:t>
+      </w:r>
+      <w:r>
+        <w:rPr>
+          <w:rFonts w:ascii="Courier New" w:eastAsia="Times New Roman" w:hAnsi="Courier New" w:cs="Courier New"/>
+          <w:color w:val="6897BB"/>
+          <w:sz w:val="20"/>
+          <w:szCs w:val="20"/>
+          <w:lang w:eastAsia="fr-FR"/>
+        </w:rPr>
+        <w:t>1600.0</w:t>
+      </w:r>
+      <w:r>
+        <w:rPr>
+          <w:rFonts w:ascii="Courier New" w:eastAsia="Times New Roman" w:hAnsi="Courier New" w:cs="Courier New"/>
+          <w:color w:val="CC7832"/>
+          <w:sz w:val="20"/>
+          <w:szCs w:val="20"/>
+          <w:lang w:eastAsia="fr-FR"/>
+        </w:rPr>
+        <w:t xml:space="preserve">, </w:t>
+      </w:r>
+      <w:r>
+        <w:rPr>
+          <w:rFonts w:ascii="Courier New" w:eastAsia="Times New Roman" w:hAnsi="Courier New" w:cs="Courier New"/>
+          <w:color w:val="6897BB"/>
+          <w:sz w:val="20"/>
+          <w:szCs w:val="20"/>
+          <w:lang w:eastAsia="fr-FR"/>
+        </w:rPr>
+        <w:t>523.1573764591451</w:t>
+      </w:r>
+      <w:r>
+        <w:rPr>
+          <w:rFonts w:ascii="Courier New" w:eastAsia="Times New Roman" w:hAnsi="Courier New" w:cs="Courier New"/>
+          <w:color w:val="A9B7C6"/>
+          <w:sz w:val="20"/>
+          <w:szCs w:val="20"/>
+          <w:lang w:eastAsia="fr-FR"/>
+        </w:rPr>
+        <w:t>]</w:t>
+      </w:r>
+      <w:r>
+        <w:rPr>
+          <w:rFonts w:ascii="Courier New" w:eastAsia="Times New Roman" w:hAnsi="Courier New" w:cs="Courier New"/>
+          <w:color w:val="CC7832"/>
+          <w:sz w:val="20"/>
+          <w:szCs w:val="20"/>
+          <w:lang w:eastAsia="fr-FR"/>
+        </w:rPr>
+        <w:t xml:space="preserve">, </w:t>
+      </w:r>
+      <w:r>
+        <w:rPr>
+          <w:rFonts w:ascii="Courier New" w:eastAsia="Times New Roman" w:hAnsi="Courier New" w:cs="Courier New"/>
+          <w:color w:val="A9B7C6"/>
+          <w:sz w:val="20"/>
+          <w:szCs w:val="20"/>
+          <w:lang w:eastAsia="fr-FR"/>
+        </w:rPr>
+        <w:t>[</w:t>
+      </w:r>
+      <w:r>
+        <w:rPr>
+          <w:rFonts w:ascii="Courier New" w:eastAsia="Times New Roman" w:hAnsi="Courier New" w:cs="Courier New"/>
+          <w:color w:val="6897BB"/>
+          <w:sz w:val="20"/>
+          <w:szCs w:val="20"/>
+          <w:lang w:eastAsia="fr-FR"/>
+        </w:rPr>
+        <w:t>1002.677828993682</w:t>
+      </w:r>
+      <w:r>
+        <w:rPr>
+          <w:rFonts w:ascii="Courier New" w:eastAsia="Times New Roman" w:hAnsi="Courier New" w:cs="Courier New"/>
+          <w:color w:val="CC7832"/>
+          <w:sz w:val="20"/>
+          <w:szCs w:val="20"/>
+          <w:lang w:eastAsia="fr-FR"/>
+        </w:rPr>
+        <w:t xml:space="preserve">, </w:t>
+      </w:r>
+      <w:r>
+        <w:rPr>
+          <w:rFonts w:ascii="Courier New" w:eastAsia="Times New Roman" w:hAnsi="Courier New" w:cs="Courier New"/>
+          <w:color w:val="6897BB"/>
+          <w:sz w:val="20"/>
+          <w:szCs w:val="20"/>
+          <w:lang w:eastAsia="fr-FR"/>
+        </w:rPr>
+        <w:t>473.88690882935975</w:t>
+      </w:r>
+      <w:r>
+        <w:rPr>
+          <w:rFonts w:ascii="Courier New" w:eastAsia="Times New Roman" w:hAnsi="Courier New" w:cs="Courier New"/>
+          <w:color w:val="CC7832"/>
+          <w:sz w:val="20"/>
+          <w:szCs w:val="20"/>
+          <w:lang w:eastAsia="fr-FR"/>
+        </w:rPr>
+        <w:t xml:space="preserve">, </w:t>
+      </w:r>
+      <w:r>
+        <w:rPr>
+          <w:rFonts w:ascii="Courier New" w:eastAsia="Times New Roman" w:hAnsi="Courier New" w:cs="Courier New"/>
+          <w:color w:val="6897BB"/>
+          <w:sz w:val="20"/>
+          <w:szCs w:val="20"/>
+          <w:lang w:eastAsia="fr-FR"/>
+        </w:rPr>
+        <w:t>1082.9731473228485</w:t>
+      </w:r>
+      <w:r>
+        <w:rPr>
+          <w:rFonts w:ascii="Courier New" w:eastAsia="Times New Roman" w:hAnsi="Courier New" w:cs="Courier New"/>
+          <w:color w:val="CC7832"/>
+          <w:sz w:val="20"/>
+          <w:szCs w:val="20"/>
+          <w:lang w:eastAsia="fr-FR"/>
+        </w:rPr>
+        <w:t xml:space="preserve">, </w:t>
+      </w:r>
+      <w:r>
+        <w:rPr>
+          <w:rFonts w:ascii="Courier New" w:eastAsia="Times New Roman" w:hAnsi="Courier New" w:cs="Courier New"/>
+          <w:color w:val="6897BB"/>
+          <w:sz w:val="20"/>
+          <w:szCs w:val="20"/>
+          <w:lang w:eastAsia="fr-FR"/>
+        </w:rPr>
+        <w:t>538.9038595447208</w:t>
+      </w:r>
+      <w:r>
+        <w:rPr>
+          <w:rFonts w:ascii="Courier New" w:eastAsia="Times New Roman" w:hAnsi="Courier New" w:cs="Courier New"/>
+          <w:color w:val="A9B7C6"/>
+          <w:sz w:val="20"/>
+          <w:szCs w:val="20"/>
+          <w:lang w:eastAsia="fr-FR"/>
+        </w:rPr>
+        <w:t>]]</w:t>
+      </w:r>
+      <w:r>
+        <w:rPr>
+          <w:rFonts w:ascii="Courier New" w:eastAsia="Times New Roman" w:hAnsi="Courier New" w:cs="Courier New"/>
+          <w:color w:val="CC7832"/>
+          <w:sz w:val="20"/>
+          <w:szCs w:val="20"/>
+          <w:lang w:eastAsia="fr-FR"/>
+        </w:rPr>
+        <w:t xml:space="preserve">, </w:t>
+      </w:r>
+      <w:r>
+        <w:rPr>
+          <w:rFonts w:ascii="Courier New" w:eastAsia="Times New Roman" w:hAnsi="Courier New" w:cs="Courier New"/>
+          <w:color w:val="9876AA"/>
+          <w:sz w:val="20"/>
+          <w:szCs w:val="20"/>
+          <w:lang w:eastAsia="fr-FR"/>
+        </w:rPr>
+        <w:t>"movable_object.pushable_pullable"</w:t>
+      </w:r>
+      <w:r>
+        <w:rPr>
+          <w:rFonts w:ascii="Courier New" w:eastAsia="Times New Roman" w:hAnsi="Courier New" w:cs="Courier New"/>
+          <w:color w:val="CC7832"/>
+          <w:sz w:val="20"/>
+          <w:szCs w:val="20"/>
+          <w:lang w:eastAsia="fr-FR"/>
+        </w:rPr>
+        <w:t xml:space="preserve">: </w:t>
+      </w:r>
+      <w:r>
+        <w:rPr>
+          <w:rFonts w:ascii="Courier New" w:eastAsia="Times New Roman" w:hAnsi="Courier New" w:cs="Courier New"/>
+          <w:color w:val="A9B7C6"/>
+          <w:sz w:val="20"/>
+          <w:szCs w:val="20"/>
+          <w:lang w:eastAsia="fr-FR"/>
+        </w:rPr>
+        <w:t>[[</w:t>
+      </w:r>
+      <w:r>
+        <w:rPr>
+          <w:rFonts w:ascii="Courier New" w:eastAsia="Times New Roman" w:hAnsi="Courier New" w:cs="Courier New"/>
+          <w:color w:val="6897BB"/>
+          <w:sz w:val="20"/>
+          <w:szCs w:val="20"/>
+          <w:lang w:eastAsia="fr-FR"/>
+        </w:rPr>
+        <w:t>573.9553828694445</w:t>
+      </w:r>
+      <w:r>
+        <w:rPr>
+          <w:rFonts w:ascii="Courier New" w:eastAsia="Times New Roman" w:hAnsi="Courier New" w:cs="Courier New"/>
+          <w:color w:val="CC7832"/>
+          <w:sz w:val="20"/>
+          <w:szCs w:val="20"/>
+          <w:lang w:eastAsia="fr-FR"/>
+        </w:rPr>
+        <w:t xml:space="preserve">, </w:t>
+      </w:r>
+      <w:r>
+        <w:rPr>
+          <w:rFonts w:ascii="Courier New" w:eastAsia="Times New Roman" w:hAnsi="Courier New" w:cs="Courier New"/>
+          <w:color w:val="6897BB"/>
+          <w:sz w:val="20"/>
+          <w:szCs w:val="20"/>
+          <w:lang w:eastAsia="fr-FR"/>
+        </w:rPr>
+        <w:t>493.35310737673</w:t>
+      </w:r>
+      <w:r>
+        <w:rPr>
+          <w:rFonts w:ascii="Courier New" w:eastAsia="Times New Roman" w:hAnsi="Courier New" w:cs="Courier New"/>
+          <w:color w:val="CC7832"/>
+          <w:sz w:val="20"/>
+          <w:szCs w:val="20"/>
+          <w:lang w:eastAsia="fr-FR"/>
+        </w:rPr>
+        <w:t xml:space="preserve">, </w:t>
+      </w:r>
+      <w:r>
+        <w:rPr>
+          <w:rFonts w:ascii="Courier New" w:eastAsia="Times New Roman" w:hAnsi="Courier New" w:cs="Courier New"/>
+          <w:color w:val="6897BB"/>
+          <w:sz w:val="20"/>
+          <w:szCs w:val="20"/>
+          <w:lang w:eastAsia="fr-FR"/>
+        </w:rPr>
+        <w:t>631.6507720086121</w:t>
+      </w:r>
+      <w:r>
+        <w:rPr>
+          <w:rFonts w:ascii="Courier New" w:eastAsia="Times New Roman" w:hAnsi="Courier New" w:cs="Courier New"/>
+          <w:color w:val="CC7832"/>
+          <w:sz w:val="20"/>
+          <w:szCs w:val="20"/>
+          <w:lang w:eastAsia="fr-FR"/>
+        </w:rPr>
+        <w:t xml:space="preserve">, </w:t>
+      </w:r>
+      <w:r>
+        <w:rPr>
+          <w:rFonts w:ascii="Courier New" w:eastAsia="Times New Roman" w:hAnsi="Courier New" w:cs="Courier New"/>
+          <w:color w:val="6897BB"/>
+          <w:sz w:val="20"/>
+          <w:szCs w:val="20"/>
+          <w:lang w:eastAsia="fr-FR"/>
+        </w:rPr>
+        <w:t>596.2187632242021</w:t>
+      </w:r>
+      <w:r>
+        <w:rPr>
+          <w:rFonts w:ascii="Courier New" w:eastAsia="Times New Roman" w:hAnsi="Courier New" w:cs="Courier New"/>
+          <w:color w:val="A9B7C6"/>
+          <w:sz w:val="20"/>
+          <w:szCs w:val="20"/>
+          <w:lang w:eastAsia="fr-FR"/>
+        </w:rPr>
+        <w:t>]]}}</w:t>
+      </w:r>
+      <w:r>
+        <w:rPr>
+          <w:rFonts w:ascii="Courier New" w:eastAsia="Times New Roman" w:hAnsi="Courier New" w:cs="Courier New"/>
+          <w:color w:val="CC7832"/>
+          <w:sz w:val="20"/>
+          <w:szCs w:val="20"/>
+          <w:lang w:eastAsia="fr-FR"/>
+        </w:rPr>
+        <w:t xml:space="preserve"> </w:t>
+      </w:r>
+    </w:p>
+    <w:p/>
+    <w:p>
+      <w:pPr>
+        <w:pStyle w:val="Titre2"/>
+      </w:pPr>
+      <w:r>
+        <w:t>Exemple pour NEXET :</w:t>
+      </w:r>
+    </w:p>
+    <w:p/>
+    <w:p/>
+    <w:p/>
+    <w:p>
+      <w:pPr>
+        <w:pStyle w:val="Titre1"/>
+      </w:pPr>
+      <w:r>
+        <w:t xml:space="preserve">Structure générale concernant les lidars: </w:t>
+      </w:r>
+    </w:p>
+    <w:p/>
+    <w:p>
+      <w:r>
+        <w:rPr>
+          <w:noProof/>
+        </w:rPr>
+        <w:lastRenderedPageBreak/>
+        <w:drawing>
+          <wp:inline distT="0" distB="0" distL="0" distR="0" wp14:anchorId="53B7C23B" wp14:editId="633AE7C8">
+            <wp:extent cx="4419600" cy="3265009"/>
+            <wp:effectExtent l="0" t="0" r="0" b="0"/>
+            <wp:docPr id="3" name="Image 3"/>
+            <wp:cNvGraphicFramePr>
+              <a:graphicFrameLocks xmlns:a="http://schemas.openxmlformats.org/drawingml/2006/main" noChangeAspect="1"/>
+            </wp:cNvGraphicFramePr>
+            <a:graphic xmlns:a="http://schemas.openxmlformats.org/drawingml/2006/main">
+              <a:graphicData uri="http://schemas.openxmlformats.org/drawingml/2006/picture">
+                <pic:pic xmlns:pic="http://schemas.openxmlformats.org/drawingml/2006/picture">
+                  <pic:nvPicPr>
+                    <pic:cNvPr id="1" name=""/>
+                    <pic:cNvPicPr/>
+                  </pic:nvPicPr>
+                  <pic:blipFill>
+                    <a:blip r:embed="rId6"/>
+                    <a:stretch>
+                      <a:fillRect/>
+                    </a:stretch>
+                  </pic:blipFill>
+                  <pic:spPr>
+                    <a:xfrm>
+                      <a:off x="0" y="0"/>
+                      <a:ext cx="4428469" cy="3271561"/>
+                    </a:xfrm>
+                    <a:prstGeom prst="rect">
+                      <a:avLst/>
+                    </a:prstGeom>
+                  </pic:spPr>
+                </pic:pic>
+              </a:graphicData>
+            </a:graphic>
+          </wp:inline>
+        </w:drawing>
+      </w:r>
+    </w:p>
+    <w:p>
+      <w:pPr>
+        <w:pStyle w:val="Titre1"/>
+      </w:pPr>
+      <w:r>
+        <w:t>Spécification pour chaque BDD</w:t>
+      </w:r>
+    </w:p>
+    <w:p/>
+    <w:p>
+      <w:pPr>
+        <w:pStyle w:val="Titre2"/>
+      </w:pPr>
+      <w:r>
+        <w:tab/>
+      </w:r>
+      <w:r>
+        <w:t>Category</w:t>
+      </w:r>
+      <w:r>
+        <w:t xml:space="preserve"> : </w:t>
+      </w:r>
+    </w:p>
+    <w:tbl>
+      <w:tblPr>
+        <w:tblStyle w:val="TableauGrille4-Accentuation5"/>
+        <w:tblpPr w:leftFromText="141" w:rightFromText="141" w:vertAnchor="text" w:horzAnchor="page" w:tblpX="891" w:tblpY="501"/>
+        <w:tblW w:w="9209" w:type="dxa"/>
+        <w:tblLook w:val="04A0" w:firstRow="1" w:lastRow="0" w:firstColumn="1" w:lastColumn="0" w:noHBand="0" w:noVBand="1"/>
+      </w:tblPr>
+      <w:tblGrid>
+        <w:gridCol w:w="4283"/>
+        <w:gridCol w:w="4926"/>
+      </w:tblGrid>
+      <w:tr>
+        <w:trPr>
+          <w:cnfStyle w:val="100000000000" w:firstRow="1" w:lastRow="0" w:firstColumn="0" w:lastColumn="0" w:oddVBand="0" w:evenVBand="0" w:oddHBand="0" w:evenHBand="0" w:firstRowFirstColumn="0" w:firstRowLastColumn="0" w:lastRowFirstColumn="0" w:lastRowLastColumn="0"/>
+        </w:trPr>
+        <w:tc>
+          <w:tcPr>
+            <w:cnfStyle w:val="001000000000" w:firstRow="0" w:lastRow="0" w:firstColumn="1" w:lastColumn="0" w:oddVBand="0" w:evenVBand="0" w:oddHBand="0" w:evenHBand="0" w:firstRowFirstColumn="0" w:firstRowLastColumn="0" w:lastRowFirstColumn="0" w:lastRowLastColumn="0"/>
+            <w:tcW w:w="0" w:type="auto"/>
+            <w:hideMark/>
+          </w:tcPr>
+          <w:p>
+            <w:pPr>
+              <w:jc w:val="center"/>
+              <w:rPr>
+                <w:rFonts w:ascii="Times New Roman" w:eastAsia="Times New Roman" w:hAnsi="Times New Roman" w:cs="Times New Roman"/>
+                <w:sz w:val="24"/>
+                <w:szCs w:val="24"/>
+                <w:lang w:eastAsia="fr-FR"/>
+              </w:rPr>
+            </w:pPr>
+            <w:r>
+              <w:rPr>
+                <w:rFonts w:ascii="Times New Roman" w:eastAsia="Times New Roman" w:hAnsi="Times New Roman" w:cs="Times New Roman"/>
+                <w:sz w:val="24"/>
+                <w:szCs w:val="24"/>
+                <w:lang w:eastAsia="fr-FR"/>
+              </w:rPr>
+              <w:t>Nuscenes</w:t>
+            </w:r>
+          </w:p>
+        </w:tc>
+        <w:tc>
+          <w:tcPr>
+            <w:tcW w:w="4926" w:type="dxa"/>
+          </w:tcPr>
+          <w:p>
+            <w:pPr>
+              <w:tabs>
+                <w:tab w:val="left" w:pos="1410"/>
+              </w:tabs>
+              <w:cnfStyle w:val="100000000000" w:firstRow="1" w:lastRow="0" w:firstColumn="0" w:lastColumn="0" w:oddVBand="0" w:evenVBand="0" w:oddHBand="0" w:evenHBand="0" w:firstRowFirstColumn="0" w:firstRowLastColumn="0" w:lastRowFirstColumn="0" w:lastRowLastColumn="0"/>
+              <w:rPr>
+                <w:rFonts w:ascii="Times New Roman" w:eastAsia="Times New Roman" w:hAnsi="Times New Roman" w:cs="Times New Roman"/>
+                <w:sz w:val="24"/>
+                <w:szCs w:val="24"/>
+                <w:lang w:eastAsia="fr-FR"/>
+              </w:rPr>
+            </w:pPr>
+            <w:r>
+              <w:rPr>
+                <w:rFonts w:ascii="Times New Roman" w:eastAsia="Times New Roman" w:hAnsi="Times New Roman" w:cs="Times New Roman"/>
+                <w:sz w:val="24"/>
+                <w:szCs w:val="24"/>
+                <w:lang w:eastAsia="fr-FR"/>
+              </w:rPr>
+              <w:tab/>
+              <w:t>Nexet</w:t>
+            </w:r>
+          </w:p>
+        </w:tc>
+      </w:tr>
+      <w:tr>
+        <w:trPr>
+          <w:cnfStyle w:val="000000100000" w:firstRow="0" w:lastRow="0" w:firstColumn="0" w:lastColumn="0" w:oddVBand="0" w:evenVBand="0" w:oddHBand="1" w:evenHBand="0" w:firstRowFirstColumn="0" w:firstRowLastColumn="0" w:lastRowFirstColumn="0" w:lastRowLastColumn="0"/>
+        </w:trPr>
+        <w:tc>
+          <w:tcPr>
+            <w:cnfStyle w:val="001000000000" w:firstRow="0" w:lastRow="0" w:firstColumn="1" w:lastColumn="0" w:oddVBand="0" w:evenVBand="0" w:oddHBand="0" w:evenHBand="0" w:firstRowFirstColumn="0" w:firstRowLastColumn="0" w:lastRowFirstColumn="0" w:lastRowLastColumn="0"/>
+            <w:tcW w:w="0" w:type="auto"/>
+            <w:hideMark/>
+          </w:tcPr>
+          <w:p>
+            <w:pPr>
+              <w:rPr>
+                <w:rFonts w:ascii="Times New Roman" w:eastAsia="Times New Roman" w:hAnsi="Times New Roman" w:cs="Times New Roman"/>
+                <w:sz w:val="24"/>
+                <w:szCs w:val="24"/>
+                <w:lang w:eastAsia="fr-FR"/>
+              </w:rPr>
+            </w:pPr>
+            <w:r>
+              <w:rPr>
+                <w:rFonts w:ascii="Times New Roman" w:eastAsia="Times New Roman" w:hAnsi="Times New Roman" w:cs="Times New Roman"/>
+                <w:sz w:val="24"/>
+                <w:szCs w:val="24"/>
+                <w:lang w:eastAsia="fr-FR"/>
+              </w:rPr>
+              <w:t>animal</w:t>
+            </w:r>
+          </w:p>
+        </w:tc>
+        <w:tc>
+          <w:tcPr>
+            <w:tcW w:w="4926" w:type="dxa"/>
+          </w:tcPr>
+          <w:p>
+            <w:pPr>
+              <w:cnfStyle w:val="000000100000" w:firstRow="0" w:lastRow="0" w:firstColumn="0" w:lastColumn="0" w:oddVBand="0" w:evenVBand="0" w:oddHBand="1" w:evenHBand="0" w:firstRowFirstColumn="0" w:firstRowLastColumn="0" w:lastRowFirstColumn="0" w:lastRowLastColumn="0"/>
+              <w:rPr>
+                <w:rFonts w:ascii="Times New Roman" w:eastAsia="Times New Roman" w:hAnsi="Times New Roman" w:cs="Times New Roman"/>
+                <w:b/>
+                <w:bCs/>
+                <w:sz w:val="24"/>
+                <w:szCs w:val="24"/>
+                <w:lang w:eastAsia="fr-FR"/>
+              </w:rPr>
+            </w:pPr>
+            <w:r>
+              <w:rPr>
+                <w:rFonts w:ascii="Times New Roman" w:eastAsia="Times New Roman" w:hAnsi="Times New Roman" w:cs="Times New Roman"/>
+                <w:b/>
+                <w:bCs/>
+                <w:sz w:val="24"/>
+                <w:szCs w:val="24"/>
+                <w:lang w:eastAsia="fr-FR"/>
+              </w:rPr>
+              <w:t>Truck</w:t>
+            </w:r>
+          </w:p>
+        </w:tc>
+      </w:tr>
+      <w:tr>
+        <w:tc>
+          <w:tcPr>
+            <w:cnfStyle w:val="001000000000" w:firstRow="0" w:lastRow="0" w:firstColumn="1" w:lastColumn="0" w:oddVBand="0" w:evenVBand="0" w:oddHBand="0" w:evenHBand="0" w:firstRowFirstColumn="0" w:firstRowLastColumn="0" w:lastRowFirstColumn="0" w:lastRowLastColumn="0"/>
+            <w:tcW w:w="0" w:type="auto"/>
+            <w:hideMark/>
+          </w:tcPr>
+          <w:p>
+            <w:pPr>
+              <w:rPr>
+                <w:rFonts w:ascii="Times New Roman" w:eastAsia="Times New Roman" w:hAnsi="Times New Roman" w:cs="Times New Roman"/>
+                <w:sz w:val="24"/>
+                <w:szCs w:val="24"/>
+                <w:lang w:eastAsia="fr-FR"/>
+              </w:rPr>
+            </w:pPr>
+            <w:r>
+              <w:rPr>
+                <w:rFonts w:ascii="Times New Roman" w:eastAsia="Times New Roman" w:hAnsi="Times New Roman" w:cs="Times New Roman"/>
+                <w:sz w:val="24"/>
+                <w:szCs w:val="24"/>
+                <w:lang w:eastAsia="fr-FR"/>
+              </w:rPr>
+              <w:t>human.pedestrian.adult</w:t>
+            </w:r>
+          </w:p>
+        </w:tc>
+        <w:tc>
+          <w:tcPr>
+            <w:tcW w:w="4926" w:type="dxa"/>
+          </w:tcPr>
+          <w:p>
+            <w:pPr>
+              <w:cnfStyle w:val="000000000000" w:firstRow="0" w:lastRow="0" w:firstColumn="0" w:lastColumn="0" w:oddVBand="0" w:evenVBand="0" w:oddHBand="0" w:evenHBand="0" w:firstRowFirstColumn="0" w:firstRowLastColumn="0" w:lastRowFirstColumn="0" w:lastRowLastColumn="0"/>
+              <w:rPr>
+                <w:rFonts w:ascii="Times New Roman" w:eastAsia="Times New Roman" w:hAnsi="Times New Roman" w:cs="Times New Roman"/>
+                <w:b/>
+                <w:bCs/>
+                <w:sz w:val="24"/>
+                <w:szCs w:val="24"/>
+                <w:lang w:eastAsia="fr-FR"/>
+              </w:rPr>
+            </w:pPr>
+            <w:r>
+              <w:rPr>
+                <w:rFonts w:ascii="Times New Roman" w:eastAsia="Times New Roman" w:hAnsi="Times New Roman" w:cs="Times New Roman"/>
+                <w:b/>
+                <w:bCs/>
+                <w:sz w:val="24"/>
+                <w:szCs w:val="24"/>
+                <w:lang w:eastAsia="fr-FR"/>
+              </w:rPr>
+              <w:t>Pickup truck</w:t>
+            </w:r>
+          </w:p>
+        </w:tc>
+      </w:tr>
+      <w:tr>
+        <w:trPr>
+          <w:cnfStyle w:val="000000100000" w:firstRow="0" w:lastRow="0" w:firstColumn="0" w:lastColumn="0" w:oddVBand="0" w:evenVBand="0" w:oddHBand="1" w:evenHBand="0" w:firstRowFirstColumn="0" w:firstRowLastColumn="0" w:lastRowFirstColumn="0" w:lastRowLastColumn="0"/>
+        </w:trPr>
+        <w:tc>
+          <w:tcPr>
+            <w:cnfStyle w:val="001000000000" w:firstRow="0" w:lastRow="0" w:firstColumn="1" w:lastColumn="0" w:oddVBand="0" w:evenVBand="0" w:oddHBand="0" w:evenHBand="0" w:firstRowFirstColumn="0" w:firstRowLastColumn="0" w:lastRowFirstColumn="0" w:lastRowLastColumn="0"/>
+            <w:tcW w:w="0" w:type="auto"/>
+            <w:hideMark/>
+          </w:tcPr>
+          <w:p>
+            <w:pPr>
+              <w:rPr>
+                <w:rFonts w:ascii="Times New Roman" w:eastAsia="Times New Roman" w:hAnsi="Times New Roman" w:cs="Times New Roman"/>
+                <w:sz w:val="24"/>
+                <w:szCs w:val="24"/>
+                <w:lang w:eastAsia="fr-FR"/>
+              </w:rPr>
+            </w:pPr>
+            <w:r>
+              <w:rPr>
+                <w:rFonts w:ascii="Times New Roman" w:eastAsia="Times New Roman" w:hAnsi="Times New Roman" w:cs="Times New Roman"/>
+                <w:sz w:val="24"/>
+                <w:szCs w:val="24"/>
+                <w:lang w:eastAsia="fr-FR"/>
+              </w:rPr>
+              <w:t>human.pedestrian.child</w:t>
+            </w:r>
+          </w:p>
+        </w:tc>
+        <w:tc>
+          <w:tcPr>
+            <w:tcW w:w="4926" w:type="dxa"/>
+          </w:tcPr>
+          <w:p>
+            <w:pPr>
+              <w:cnfStyle w:val="000000100000" w:firstRow="0" w:lastRow="0" w:firstColumn="0" w:lastColumn="0" w:oddVBand="0" w:evenVBand="0" w:oddHBand="1" w:evenHBand="0" w:firstRowFirstColumn="0" w:firstRowLastColumn="0" w:lastRowFirstColumn="0" w:lastRowLastColumn="0"/>
+              <w:rPr>
+                <w:rFonts w:ascii="Times New Roman" w:eastAsia="Times New Roman" w:hAnsi="Times New Roman" w:cs="Times New Roman"/>
+                <w:b/>
+                <w:bCs/>
+                <w:sz w:val="24"/>
+                <w:szCs w:val="24"/>
+                <w:lang w:eastAsia="fr-FR"/>
+              </w:rPr>
+            </w:pPr>
+            <w:r>
+              <w:rPr>
+                <w:rFonts w:ascii="Times New Roman" w:eastAsia="Times New Roman" w:hAnsi="Times New Roman" w:cs="Times New Roman"/>
+                <w:b/>
+                <w:bCs/>
+                <w:sz w:val="24"/>
+                <w:szCs w:val="24"/>
+                <w:lang w:eastAsia="fr-FR"/>
+              </w:rPr>
+              <w:t>Bus</w:t>
+            </w:r>
+          </w:p>
+        </w:tc>
+      </w:tr>
+      <w:tr>
+        <w:tc>
+          <w:tcPr>
+            <w:cnfStyle w:val="001000000000" w:firstRow="0" w:lastRow="0" w:firstColumn="1" w:lastColumn="0" w:oddVBand="0" w:evenVBand="0" w:oddHBand="0" w:evenHBand="0" w:firstRowFirstColumn="0" w:firstRowLastColumn="0" w:lastRowFirstColumn="0" w:lastRowLastColumn="0"/>
+            <w:tcW w:w="0" w:type="auto"/>
+            <w:hideMark/>
+          </w:tcPr>
+          <w:p>
+            <w:pPr>
+              <w:rPr>
+                <w:rFonts w:ascii="Times New Roman" w:eastAsia="Times New Roman" w:hAnsi="Times New Roman" w:cs="Times New Roman"/>
+                <w:sz w:val="24"/>
+                <w:szCs w:val="24"/>
+                <w:lang w:eastAsia="fr-FR"/>
+              </w:rPr>
+            </w:pPr>
+            <w:r>
+              <w:rPr>
+                <w:rFonts w:ascii="Times New Roman" w:eastAsia="Times New Roman" w:hAnsi="Times New Roman" w:cs="Times New Roman"/>
+                <w:sz w:val="24"/>
+                <w:szCs w:val="24"/>
+                <w:lang w:eastAsia="fr-FR"/>
+              </w:rPr>
+              <w:t>human.pedestrian.construction_worker</w:t>
+            </w:r>
+          </w:p>
+        </w:tc>
+        <w:tc>
+          <w:tcPr>
+            <w:tcW w:w="4926" w:type="dxa"/>
+          </w:tcPr>
+          <w:p>
+            <w:pPr>
+              <w:cnfStyle w:val="000000000000" w:firstRow="0" w:lastRow="0" w:firstColumn="0" w:lastColumn="0" w:oddVBand="0" w:evenVBand="0" w:oddHBand="0" w:evenHBand="0" w:firstRowFirstColumn="0" w:firstRowLastColumn="0" w:lastRowFirstColumn="0" w:lastRowLastColumn="0"/>
+              <w:rPr>
+                <w:rFonts w:ascii="Times New Roman" w:eastAsia="Times New Roman" w:hAnsi="Times New Roman" w:cs="Times New Roman"/>
+                <w:b/>
+                <w:bCs/>
+                <w:sz w:val="24"/>
+                <w:szCs w:val="24"/>
+                <w:lang w:eastAsia="fr-FR"/>
+              </w:rPr>
+            </w:pPr>
+            <w:r>
+              <w:rPr>
+                <w:rFonts w:ascii="Times New Roman" w:eastAsia="Times New Roman" w:hAnsi="Times New Roman" w:cs="Times New Roman"/>
+                <w:b/>
+                <w:bCs/>
+                <w:sz w:val="24"/>
+                <w:szCs w:val="24"/>
+                <w:lang w:eastAsia="fr-FR"/>
+              </w:rPr>
+              <w:t>Car</w:t>
+            </w:r>
+          </w:p>
+        </w:tc>
+      </w:tr>
+      <w:tr>
+        <w:trPr>
+          <w:cnfStyle w:val="000000100000" w:firstRow="0" w:lastRow="0" w:firstColumn="0" w:lastColumn="0" w:oddVBand="0" w:evenVBand="0" w:oddHBand="1" w:evenHBand="0" w:firstRowFirstColumn="0" w:firstRowLastColumn="0" w:lastRowFirstColumn="0" w:lastRowLastColumn="0"/>
+        </w:trPr>
+        <w:tc>
+          <w:tcPr>
+            <w:cnfStyle w:val="001000000000" w:firstRow="0" w:lastRow="0" w:firstColumn="1" w:lastColumn="0" w:oddVBand="0" w:evenVBand="0" w:oddHBand="0" w:evenHBand="0" w:firstRowFirstColumn="0" w:firstRowLastColumn="0" w:lastRowFirstColumn="0" w:lastRowLastColumn="0"/>
+            <w:tcW w:w="0" w:type="auto"/>
+            <w:hideMark/>
+          </w:tcPr>
+          <w:p>
+            <w:pPr>
+              <w:rPr>
+                <w:rFonts w:ascii="Times New Roman" w:eastAsia="Times New Roman" w:hAnsi="Times New Roman" w:cs="Times New Roman"/>
+                <w:sz w:val="24"/>
+                <w:szCs w:val="24"/>
+                <w:lang w:eastAsia="fr-FR"/>
+              </w:rPr>
+            </w:pPr>
+            <w:r>
+              <w:rPr>
+                <w:rFonts w:ascii="Times New Roman" w:eastAsia="Times New Roman" w:hAnsi="Times New Roman" w:cs="Times New Roman"/>
+                <w:sz w:val="24"/>
+                <w:szCs w:val="24"/>
+                <w:lang w:eastAsia="fr-FR"/>
+              </w:rPr>
+              <w:t>human.pedestrian.personal_mobility</w:t>
+            </w:r>
+          </w:p>
+        </w:tc>
+        <w:tc>
+          <w:tcPr>
+            <w:tcW w:w="4926" w:type="dxa"/>
+          </w:tcPr>
+          <w:p>
+            <w:pPr>
+              <w:cnfStyle w:val="000000100000" w:firstRow="0" w:lastRow="0" w:firstColumn="0" w:lastColumn="0" w:oddVBand="0" w:evenVBand="0" w:oddHBand="1" w:evenHBand="0" w:firstRowFirstColumn="0" w:firstRowLastColumn="0" w:lastRowFirstColumn="0" w:lastRowLastColumn="0"/>
+              <w:rPr>
+                <w:rFonts w:ascii="Times New Roman" w:eastAsia="Times New Roman" w:hAnsi="Times New Roman" w:cs="Times New Roman"/>
+                <w:b/>
+                <w:bCs/>
+                <w:sz w:val="24"/>
+                <w:szCs w:val="24"/>
+                <w:lang w:eastAsia="fr-FR"/>
+              </w:rPr>
+            </w:pPr>
+            <w:r>
+              <w:rPr>
+                <w:rFonts w:ascii="Times New Roman" w:eastAsia="Times New Roman" w:hAnsi="Times New Roman" w:cs="Times New Roman"/>
+                <w:b/>
+                <w:bCs/>
+                <w:sz w:val="24"/>
+                <w:szCs w:val="24"/>
+                <w:lang w:eastAsia="fr-FR"/>
+              </w:rPr>
+              <w:t>Van</w:t>
+            </w:r>
+          </w:p>
+        </w:tc>
+      </w:tr>
+      <w:tr>
+        <w:tc>
+          <w:tcPr>
+            <w:cnfStyle w:val="001000000000" w:firstRow="0" w:lastRow="0" w:firstColumn="1" w:lastColumn="0" w:oddVBand="0" w:evenVBand="0" w:oddHBand="0" w:evenHBand="0" w:firstRowFirstColumn="0" w:firstRowLastColumn="0" w:lastRowFirstColumn="0" w:lastRowLastColumn="0"/>
+            <w:tcW w:w="0" w:type="auto"/>
+            <w:hideMark/>
+          </w:tcPr>
+          <w:p>
+            <w:pPr>
+              <w:rPr>
+                <w:rFonts w:ascii="Times New Roman" w:eastAsia="Times New Roman" w:hAnsi="Times New Roman" w:cs="Times New Roman"/>
+                <w:sz w:val="24"/>
+                <w:szCs w:val="24"/>
+                <w:lang w:eastAsia="fr-FR"/>
+              </w:rPr>
+            </w:pPr>
+            <w:r>
+              <w:rPr>
+                <w:rFonts w:ascii="Times New Roman" w:eastAsia="Times New Roman" w:hAnsi="Times New Roman" w:cs="Times New Roman"/>
+                <w:sz w:val="24"/>
+                <w:szCs w:val="24"/>
+                <w:lang w:eastAsia="fr-FR"/>
+              </w:rPr>
+              <w:t>human.pedestrian.police_officer</w:t>
+            </w:r>
+          </w:p>
+        </w:tc>
+        <w:tc>
+          <w:tcPr>
+            <w:tcW w:w="4926" w:type="dxa"/>
+          </w:tcPr>
+          <w:p>
+            <w:pPr>
+              <w:cnfStyle w:val="000000000000" w:firstRow="0" w:lastRow="0" w:firstColumn="0" w:lastColumn="0" w:oddVBand="0" w:evenVBand="0" w:oddHBand="0" w:evenHBand="0" w:firstRowFirstColumn="0" w:firstRowLastColumn="0" w:lastRowFirstColumn="0" w:lastRowLastColumn="0"/>
+              <w:rPr>
+                <w:rFonts w:ascii="Times New Roman" w:eastAsia="Times New Roman" w:hAnsi="Times New Roman" w:cs="Times New Roman"/>
+                <w:sz w:val="24"/>
+                <w:szCs w:val="24"/>
+                <w:lang w:eastAsia="fr-FR"/>
+              </w:rPr>
+            </w:pPr>
+          </w:p>
+        </w:tc>
+      </w:tr>
+      <w:tr>
+        <w:trPr>
+          <w:cnfStyle w:val="000000100000" w:firstRow="0" w:lastRow="0" w:firstColumn="0" w:lastColumn="0" w:oddVBand="0" w:evenVBand="0" w:oddHBand="1" w:evenHBand="0" w:firstRowFirstColumn="0" w:firstRowLastColumn="0" w:lastRowFirstColumn="0" w:lastRowLastColumn="0"/>
+        </w:trPr>
+        <w:tc>
+          <w:tcPr>
+            <w:cnfStyle w:val="001000000000" w:firstRow="0" w:lastRow="0" w:firstColumn="1" w:lastColumn="0" w:oddVBand="0" w:evenVBand="0" w:oddHBand="0" w:evenHBand="0" w:firstRowFirstColumn="0" w:firstRowLastColumn="0" w:lastRowFirstColumn="0" w:lastRowLastColumn="0"/>
+            <w:tcW w:w="0" w:type="auto"/>
+            <w:hideMark/>
+          </w:tcPr>
+          <w:p>
+            <w:pPr>
+              <w:rPr>
+                <w:rFonts w:ascii="Times New Roman" w:eastAsia="Times New Roman" w:hAnsi="Times New Roman" w:cs="Times New Roman"/>
+                <w:sz w:val="24"/>
+                <w:szCs w:val="24"/>
+                <w:lang w:eastAsia="fr-FR"/>
+              </w:rPr>
+            </w:pPr>
+            <w:r>
+              <w:rPr>
+                <w:rFonts w:ascii="Times New Roman" w:eastAsia="Times New Roman" w:hAnsi="Times New Roman" w:cs="Times New Roman"/>
+                <w:sz w:val="24"/>
+                <w:szCs w:val="24"/>
+                <w:lang w:eastAsia="fr-FR"/>
+              </w:rPr>
+              <w:t>human.pedestrian.stroller</w:t>
+            </w:r>
+          </w:p>
+        </w:tc>
+        <w:tc>
+          <w:tcPr>
+            <w:tcW w:w="4926" w:type="dxa"/>
+          </w:tcPr>
+          <w:p>
+            <w:pPr>
+              <w:cnfStyle w:val="000000100000" w:firstRow="0" w:lastRow="0" w:firstColumn="0" w:lastColumn="0" w:oddVBand="0" w:evenVBand="0" w:oddHBand="1" w:evenHBand="0" w:firstRowFirstColumn="0" w:firstRowLastColumn="0" w:lastRowFirstColumn="0" w:lastRowLastColumn="0"/>
+              <w:rPr>
+                <w:rFonts w:ascii="Times New Roman" w:eastAsia="Times New Roman" w:hAnsi="Times New Roman" w:cs="Times New Roman"/>
+                <w:sz w:val="24"/>
+                <w:szCs w:val="24"/>
+                <w:lang w:eastAsia="fr-FR"/>
+              </w:rPr>
+            </w:pPr>
+          </w:p>
+        </w:tc>
+      </w:tr>
+      <w:tr>
+        <w:tc>
+          <w:tcPr>
+            <w:cnfStyle w:val="001000000000" w:firstRow="0" w:lastRow="0" w:firstColumn="1" w:lastColumn="0" w:oddVBand="0" w:evenVBand="0" w:oddHBand="0" w:evenHBand="0" w:firstRowFirstColumn="0" w:firstRowLastColumn="0" w:lastRowFirstColumn="0" w:lastRowLastColumn="0"/>
+            <w:tcW w:w="0" w:type="auto"/>
+            <w:hideMark/>
+          </w:tcPr>
+          <w:p>
+            <w:pPr>
+              <w:rPr>
+                <w:rFonts w:ascii="Times New Roman" w:eastAsia="Times New Roman" w:hAnsi="Times New Roman" w:cs="Times New Roman"/>
+                <w:sz w:val="24"/>
+                <w:szCs w:val="24"/>
+                <w:lang w:eastAsia="fr-FR"/>
+              </w:rPr>
+            </w:pPr>
+            <w:r>
+              <w:rPr>
+                <w:rFonts w:ascii="Times New Roman" w:eastAsia="Times New Roman" w:hAnsi="Times New Roman" w:cs="Times New Roman"/>
+                <w:sz w:val="24"/>
+                <w:szCs w:val="24"/>
+                <w:lang w:eastAsia="fr-FR"/>
+              </w:rPr>
+              <w:t>human.pedestrian.wheelchair</w:t>
+            </w:r>
+          </w:p>
+        </w:tc>
+        <w:tc>
+          <w:tcPr>
+            <w:tcW w:w="4926" w:type="dxa"/>
+          </w:tcPr>
+          <w:p>
+            <w:pPr>
+              <w:cnfStyle w:val="000000000000" w:firstRow="0" w:lastRow="0" w:firstColumn="0" w:lastColumn="0" w:oddVBand="0" w:evenVBand="0" w:oddHBand="0" w:evenHBand="0" w:firstRowFirstColumn="0" w:firstRowLastColumn="0" w:lastRowFirstColumn="0" w:lastRowLastColumn="0"/>
+              <w:rPr>
+                <w:rFonts w:ascii="Times New Roman" w:eastAsia="Times New Roman" w:hAnsi="Times New Roman" w:cs="Times New Roman"/>
+                <w:sz w:val="24"/>
+                <w:szCs w:val="24"/>
+                <w:lang w:eastAsia="fr-FR"/>
+              </w:rPr>
+            </w:pPr>
+          </w:p>
+        </w:tc>
+      </w:tr>
+      <w:tr>
+        <w:trPr>
+          <w:cnfStyle w:val="000000100000" w:firstRow="0" w:lastRow="0" w:firstColumn="0" w:lastColumn="0" w:oddVBand="0" w:evenVBand="0" w:oddHBand="1" w:evenHBand="0" w:firstRowFirstColumn="0" w:firstRowLastColumn="0" w:lastRowFirstColumn="0" w:lastRowLastColumn="0"/>
+        </w:trPr>
+        <w:tc>
+          <w:tcPr>
+            <w:cnfStyle w:val="001000000000" w:firstRow="0" w:lastRow="0" w:firstColumn="1" w:lastColumn="0" w:oddVBand="0" w:evenVBand="0" w:oddHBand="0" w:evenHBand="0" w:firstRowFirstColumn="0" w:firstRowLastColumn="0" w:lastRowFirstColumn="0" w:lastRowLastColumn="0"/>
+            <w:tcW w:w="0" w:type="auto"/>
+            <w:hideMark/>
+          </w:tcPr>
+          <w:p>
+            <w:pPr>
+              <w:rPr>
+                <w:rFonts w:ascii="Times New Roman" w:eastAsia="Times New Roman" w:hAnsi="Times New Roman" w:cs="Times New Roman"/>
+                <w:sz w:val="24"/>
+                <w:szCs w:val="24"/>
+                <w:lang w:eastAsia="fr-FR"/>
+              </w:rPr>
+            </w:pPr>
+            <w:r>
+              <w:rPr>
+                <w:rFonts w:ascii="Times New Roman" w:eastAsia="Times New Roman" w:hAnsi="Times New Roman" w:cs="Times New Roman"/>
+                <w:sz w:val="24"/>
+                <w:szCs w:val="24"/>
+                <w:lang w:eastAsia="fr-FR"/>
+              </w:rPr>
+              <w:t>movable_object.barrier</w:t>
+            </w:r>
+          </w:p>
+        </w:tc>
+        <w:tc>
+          <w:tcPr>
+            <w:tcW w:w="4926" w:type="dxa"/>
+          </w:tcPr>
+          <w:p>
+            <w:pPr>
+              <w:cnfStyle w:val="000000100000" w:firstRow="0" w:lastRow="0" w:firstColumn="0" w:lastColumn="0" w:oddVBand="0" w:evenVBand="0" w:oddHBand="1" w:evenHBand="0" w:firstRowFirstColumn="0" w:firstRowLastColumn="0" w:lastRowFirstColumn="0" w:lastRowLastColumn="0"/>
+              <w:rPr>
+                <w:rFonts w:ascii="Times New Roman" w:eastAsia="Times New Roman" w:hAnsi="Times New Roman" w:cs="Times New Roman"/>
+                <w:sz w:val="24"/>
+                <w:szCs w:val="24"/>
+                <w:lang w:eastAsia="fr-FR"/>
+              </w:rPr>
+            </w:pPr>
+          </w:p>
+        </w:tc>
+      </w:tr>
+      <w:tr>
+        <w:tc>
+          <w:tcPr>
+            <w:cnfStyle w:val="001000000000" w:firstRow="0" w:lastRow="0" w:firstColumn="1" w:lastColumn="0" w:oddVBand="0" w:evenVBand="0" w:oddHBand="0" w:evenHBand="0" w:firstRowFirstColumn="0" w:firstRowLastColumn="0" w:lastRowFirstColumn="0" w:lastRowLastColumn="0"/>
+            <w:tcW w:w="0" w:type="auto"/>
+            <w:hideMark/>
+          </w:tcPr>
+          <w:p>
+            <w:pPr>
+              <w:rPr>
+                <w:rFonts w:ascii="Times New Roman" w:eastAsia="Times New Roman" w:hAnsi="Times New Roman" w:cs="Times New Roman"/>
+                <w:sz w:val="24"/>
+                <w:szCs w:val="24"/>
+                <w:lang w:eastAsia="fr-FR"/>
+              </w:rPr>
+            </w:pPr>
+            <w:r>
+              <w:rPr>
+                <w:rFonts w:ascii="Times New Roman" w:eastAsia="Times New Roman" w:hAnsi="Times New Roman" w:cs="Times New Roman"/>
+                <w:sz w:val="24"/>
+                <w:szCs w:val="24"/>
+                <w:lang w:eastAsia="fr-FR"/>
+              </w:rPr>
+              <w:t>movable_object.debris</w:t>
+            </w:r>
+          </w:p>
+        </w:tc>
+        <w:tc>
+          <w:tcPr>
+            <w:tcW w:w="4926" w:type="dxa"/>
+          </w:tcPr>
+          <w:p>
+            <w:pPr>
+              <w:cnfStyle w:val="000000000000" w:firstRow="0" w:lastRow="0" w:firstColumn="0" w:lastColumn="0" w:oddVBand="0" w:evenVBand="0" w:oddHBand="0" w:evenHBand="0" w:firstRowFirstColumn="0" w:firstRowLastColumn="0" w:lastRowFirstColumn="0" w:lastRowLastColumn="0"/>
+              <w:rPr>
+                <w:rFonts w:ascii="Times New Roman" w:eastAsia="Times New Roman" w:hAnsi="Times New Roman" w:cs="Times New Roman"/>
+                <w:sz w:val="24"/>
+                <w:szCs w:val="24"/>
+                <w:lang w:eastAsia="fr-FR"/>
+              </w:rPr>
+            </w:pPr>
+          </w:p>
+        </w:tc>
+      </w:tr>
+      <w:tr>
+        <w:trPr>
+          <w:cnfStyle w:val="000000100000" w:firstRow="0" w:lastRow="0" w:firstColumn="0" w:lastColumn="0" w:oddVBand="0" w:evenVBand="0" w:oddHBand="1" w:evenHBand="0" w:firstRowFirstColumn="0" w:firstRowLastColumn="0" w:lastRowFirstColumn="0" w:lastRowLastColumn="0"/>
+        </w:trPr>
+        <w:tc>
+          <w:tcPr>
+            <w:cnfStyle w:val="001000000000" w:firstRow="0" w:lastRow="0" w:firstColumn="1" w:lastColumn="0" w:oddVBand="0" w:evenVBand="0" w:oddHBand="0" w:evenHBand="0" w:firstRowFirstColumn="0" w:firstRowLastColumn="0" w:lastRowFirstColumn="0" w:lastRowLastColumn="0"/>
+            <w:tcW w:w="0" w:type="auto"/>
+            <w:hideMark/>
+          </w:tcPr>
+          <w:p>
+            <w:pPr>
+              <w:rPr>
+                <w:rFonts w:ascii="Times New Roman" w:eastAsia="Times New Roman" w:hAnsi="Times New Roman" w:cs="Times New Roman"/>
+                <w:sz w:val="24"/>
+                <w:szCs w:val="24"/>
+                <w:lang w:eastAsia="fr-FR"/>
+              </w:rPr>
+            </w:pPr>
+            <w:r>
+              <w:rPr>
+                <w:rFonts w:ascii="Times New Roman" w:eastAsia="Times New Roman" w:hAnsi="Times New Roman" w:cs="Times New Roman"/>
+                <w:sz w:val="24"/>
+                <w:szCs w:val="24"/>
+                <w:lang w:eastAsia="fr-FR"/>
+              </w:rPr>
+              <w:t>movable_object.pushable_pullable</w:t>
+            </w:r>
+          </w:p>
+        </w:tc>
+        <w:tc>
+          <w:tcPr>
+            <w:tcW w:w="4926" w:type="dxa"/>
+          </w:tcPr>
+          <w:p>
+            <w:pPr>
+              <w:cnfStyle w:val="000000100000" w:firstRow="0" w:lastRow="0" w:firstColumn="0" w:lastColumn="0" w:oddVBand="0" w:evenVBand="0" w:oddHBand="1" w:evenHBand="0" w:firstRowFirstColumn="0" w:firstRowLastColumn="0" w:lastRowFirstColumn="0" w:lastRowLastColumn="0"/>
+              <w:rPr>
+                <w:rFonts w:ascii="Times New Roman" w:eastAsia="Times New Roman" w:hAnsi="Times New Roman" w:cs="Times New Roman"/>
+                <w:sz w:val="24"/>
+                <w:szCs w:val="24"/>
+                <w:lang w:eastAsia="fr-FR"/>
+              </w:rPr>
+            </w:pPr>
+          </w:p>
+        </w:tc>
+      </w:tr>
+      <w:tr>
+        <w:tc>
+          <w:tcPr>
+            <w:cnfStyle w:val="001000000000" w:firstRow="0" w:lastRow="0" w:firstColumn="1" w:lastColumn="0" w:oddVBand="0" w:evenVBand="0" w:oddHBand="0" w:evenHBand="0" w:firstRowFirstColumn="0" w:firstRowLastColumn="0" w:lastRowFirstColumn="0" w:lastRowLastColumn="0"/>
+            <w:tcW w:w="0" w:type="auto"/>
+            <w:hideMark/>
+          </w:tcPr>
+          <w:p>
+            <w:pPr>
+              <w:rPr>
+                <w:rFonts w:ascii="Times New Roman" w:eastAsia="Times New Roman" w:hAnsi="Times New Roman" w:cs="Times New Roman"/>
+                <w:sz w:val="24"/>
+                <w:szCs w:val="24"/>
+                <w:lang w:eastAsia="fr-FR"/>
+              </w:rPr>
+            </w:pPr>
+            <w:r>
+              <w:rPr>
+                <w:rFonts w:ascii="Times New Roman" w:eastAsia="Times New Roman" w:hAnsi="Times New Roman" w:cs="Times New Roman"/>
+                <w:sz w:val="24"/>
+                <w:szCs w:val="24"/>
+                <w:lang w:eastAsia="fr-FR"/>
+              </w:rPr>
+              <w:t>movable_object.trafficcone</w:t>
+            </w:r>
+          </w:p>
+        </w:tc>
+        <w:tc>
+          <w:tcPr>
+            <w:tcW w:w="4926" w:type="dxa"/>
+          </w:tcPr>
+          <w:p>
+            <w:pPr>
+              <w:cnfStyle w:val="000000000000" w:firstRow="0" w:lastRow="0" w:firstColumn="0" w:lastColumn="0" w:oddVBand="0" w:evenVBand="0" w:oddHBand="0" w:evenHBand="0" w:firstRowFirstColumn="0" w:firstRowLastColumn="0" w:lastRowFirstColumn="0" w:lastRowLastColumn="0"/>
+              <w:rPr>
+                <w:rFonts w:ascii="Times New Roman" w:eastAsia="Times New Roman" w:hAnsi="Times New Roman" w:cs="Times New Roman"/>
+                <w:sz w:val="24"/>
+                <w:szCs w:val="24"/>
+                <w:lang w:eastAsia="fr-FR"/>
+              </w:rPr>
+            </w:pPr>
+          </w:p>
+        </w:tc>
+      </w:tr>
+      <w:tr>
+        <w:trPr>
+          <w:cnfStyle w:val="000000100000" w:firstRow="0" w:lastRow="0" w:firstColumn="0" w:lastColumn="0" w:oddVBand="0" w:evenVBand="0" w:oddHBand="1" w:evenHBand="0" w:firstRowFirstColumn="0" w:firstRowLastColumn="0" w:lastRowFirstColumn="0" w:lastRowLastColumn="0"/>
+        </w:trPr>
+        <w:tc>
+          <w:tcPr>
+            <w:cnfStyle w:val="001000000000" w:firstRow="0" w:lastRow="0" w:firstColumn="1" w:lastColumn="0" w:oddVBand="0" w:evenVBand="0" w:oddHBand="0" w:evenHBand="0" w:firstRowFirstColumn="0" w:firstRowLastColumn="0" w:lastRowFirstColumn="0" w:lastRowLastColumn="0"/>
+            <w:tcW w:w="0" w:type="auto"/>
+            <w:hideMark/>
+          </w:tcPr>
+          <w:p>
+            <w:pPr>
+              <w:rPr>
+                <w:rFonts w:ascii="Times New Roman" w:eastAsia="Times New Roman" w:hAnsi="Times New Roman" w:cs="Times New Roman"/>
+                <w:sz w:val="24"/>
+                <w:szCs w:val="24"/>
+                <w:lang w:eastAsia="fr-FR"/>
+              </w:rPr>
+            </w:pPr>
+            <w:r>
+              <w:rPr>
+                <w:rFonts w:ascii="Times New Roman" w:eastAsia="Times New Roman" w:hAnsi="Times New Roman" w:cs="Times New Roman"/>
+                <w:sz w:val="24"/>
+                <w:szCs w:val="24"/>
+                <w:lang w:eastAsia="fr-FR"/>
+              </w:rPr>
+              <w:t>static_object.bicycle_rack *</w:t>
+            </w:r>
+          </w:p>
+        </w:tc>
+        <w:tc>
+          <w:tcPr>
+            <w:tcW w:w="4926" w:type="dxa"/>
+          </w:tcPr>
+          <w:p>
+            <w:pPr>
+              <w:cnfStyle w:val="000000100000" w:firstRow="0" w:lastRow="0" w:firstColumn="0" w:lastColumn="0" w:oddVBand="0" w:evenVBand="0" w:oddHBand="1" w:evenHBand="0" w:firstRowFirstColumn="0" w:firstRowLastColumn="0" w:lastRowFirstColumn="0" w:lastRowLastColumn="0"/>
+              <w:rPr>
+                <w:rFonts w:ascii="Times New Roman" w:eastAsia="Times New Roman" w:hAnsi="Times New Roman" w:cs="Times New Roman"/>
+                <w:sz w:val="24"/>
+                <w:szCs w:val="24"/>
+                <w:lang w:eastAsia="fr-FR"/>
+              </w:rPr>
+            </w:pPr>
+          </w:p>
+        </w:tc>
+      </w:tr>
+      <w:tr>
+        <w:tc>
+          <w:tcPr>
+            <w:cnfStyle w:val="001000000000" w:firstRow="0" w:lastRow="0" w:firstColumn="1" w:lastColumn="0" w:oddVBand="0" w:evenVBand="0" w:oddHBand="0" w:evenHBand="0" w:firstRowFirstColumn="0" w:firstRowLastColumn="0" w:lastRowFirstColumn="0" w:lastRowLastColumn="0"/>
+            <w:tcW w:w="0" w:type="auto"/>
+            <w:hideMark/>
+          </w:tcPr>
+          <w:p>
+            <w:pPr>
+              <w:rPr>
+                <w:rFonts w:ascii="Times New Roman" w:eastAsia="Times New Roman" w:hAnsi="Times New Roman" w:cs="Times New Roman"/>
+                <w:sz w:val="24"/>
+                <w:szCs w:val="24"/>
+                <w:lang w:eastAsia="fr-FR"/>
+              </w:rPr>
+            </w:pPr>
+            <w:r>
+              <w:rPr>
+                <w:rFonts w:ascii="Times New Roman" w:eastAsia="Times New Roman" w:hAnsi="Times New Roman" w:cs="Times New Roman"/>
+                <w:sz w:val="24"/>
+                <w:szCs w:val="24"/>
+                <w:lang w:eastAsia="fr-FR"/>
+              </w:rPr>
+              <w:t>vehicle.bicycle</w:t>
+            </w:r>
+          </w:p>
+        </w:tc>
+        <w:tc>
+          <w:tcPr>
+            <w:tcW w:w="4926" w:type="dxa"/>
+          </w:tcPr>
+          <w:p>
+            <w:pPr>
+              <w:cnfStyle w:val="000000000000" w:firstRow="0" w:lastRow="0" w:firstColumn="0" w:lastColumn="0" w:oddVBand="0" w:evenVBand="0" w:oddHBand="0" w:evenHBand="0" w:firstRowFirstColumn="0" w:firstRowLastColumn="0" w:lastRowFirstColumn="0" w:lastRowLastColumn="0"/>
+              <w:rPr>
+                <w:rFonts w:ascii="Times New Roman" w:eastAsia="Times New Roman" w:hAnsi="Times New Roman" w:cs="Times New Roman"/>
+                <w:sz w:val="24"/>
+                <w:szCs w:val="24"/>
+                <w:lang w:eastAsia="fr-FR"/>
+              </w:rPr>
+            </w:pPr>
+          </w:p>
+        </w:tc>
+      </w:tr>
+      <w:tr>
+        <w:trPr>
+          <w:cnfStyle w:val="000000100000" w:firstRow="0" w:lastRow="0" w:firstColumn="0" w:lastColumn="0" w:oddVBand="0" w:evenVBand="0" w:oddHBand="1" w:evenHBand="0" w:firstRowFirstColumn="0" w:firstRowLastColumn="0" w:lastRowFirstColumn="0" w:lastRowLastColumn="0"/>
+        </w:trPr>
+        <w:tc>
+          <w:tcPr>
+            <w:cnfStyle w:val="001000000000" w:firstRow="0" w:lastRow="0" w:firstColumn="1" w:lastColumn="0" w:oddVBand="0" w:evenVBand="0" w:oddHBand="0" w:evenHBand="0" w:firstRowFirstColumn="0" w:firstRowLastColumn="0" w:lastRowFirstColumn="0" w:lastRowLastColumn="0"/>
+            <w:tcW w:w="0" w:type="auto"/>
+            <w:hideMark/>
+          </w:tcPr>
+          <w:p>
+            <w:pPr>
+              <w:rPr>
+                <w:rFonts w:ascii="Times New Roman" w:eastAsia="Times New Roman" w:hAnsi="Times New Roman" w:cs="Times New Roman"/>
+                <w:sz w:val="24"/>
+                <w:szCs w:val="24"/>
+                <w:lang w:eastAsia="fr-FR"/>
+              </w:rPr>
+            </w:pPr>
+            <w:r>
+              <w:rPr>
+                <w:rFonts w:ascii="Times New Roman" w:eastAsia="Times New Roman" w:hAnsi="Times New Roman" w:cs="Times New Roman"/>
+                <w:sz w:val="24"/>
+                <w:szCs w:val="24"/>
+                <w:lang w:eastAsia="fr-FR"/>
+              </w:rPr>
+              <w:t>vehicle.bus.bendy</w:t>
+            </w:r>
+          </w:p>
+        </w:tc>
+        <w:tc>
+          <w:tcPr>
+            <w:tcW w:w="4926" w:type="dxa"/>
+          </w:tcPr>
+          <w:p>
+            <w:pPr>
+              <w:cnfStyle w:val="000000100000" w:firstRow="0" w:lastRow="0" w:firstColumn="0" w:lastColumn="0" w:oddVBand="0" w:evenVBand="0" w:oddHBand="1" w:evenHBand="0" w:firstRowFirstColumn="0" w:firstRowLastColumn="0" w:lastRowFirstColumn="0" w:lastRowLastColumn="0"/>
+              <w:rPr>
+                <w:rFonts w:ascii="Times New Roman" w:eastAsia="Times New Roman" w:hAnsi="Times New Roman" w:cs="Times New Roman"/>
+                <w:sz w:val="24"/>
+                <w:szCs w:val="24"/>
+                <w:lang w:eastAsia="fr-FR"/>
+              </w:rPr>
+            </w:pPr>
+          </w:p>
+        </w:tc>
+      </w:tr>
+      <w:tr>
+        <w:tc>
+          <w:tcPr>
+            <w:cnfStyle w:val="001000000000" w:firstRow="0" w:lastRow="0" w:firstColumn="1" w:lastColumn="0" w:oddVBand="0" w:evenVBand="0" w:oddHBand="0" w:evenHBand="0" w:firstRowFirstColumn="0" w:firstRowLastColumn="0" w:lastRowFirstColumn="0" w:lastRowLastColumn="0"/>
+            <w:tcW w:w="0" w:type="auto"/>
+            <w:hideMark/>
+          </w:tcPr>
+          <w:p>
+            <w:pPr>
+              <w:rPr>
+                <w:rFonts w:ascii="Times New Roman" w:eastAsia="Times New Roman" w:hAnsi="Times New Roman" w:cs="Times New Roman"/>
+                <w:sz w:val="24"/>
+                <w:szCs w:val="24"/>
+                <w:lang w:eastAsia="fr-FR"/>
+              </w:rPr>
+            </w:pPr>
+            <w:r>
+              <w:rPr>
+                <w:rFonts w:ascii="Times New Roman" w:eastAsia="Times New Roman" w:hAnsi="Times New Roman" w:cs="Times New Roman"/>
+                <w:sz w:val="24"/>
+                <w:szCs w:val="24"/>
+                <w:lang w:eastAsia="fr-FR"/>
+              </w:rPr>
+              <w:t>vehicle.bus.rigid</w:t>
+            </w:r>
+          </w:p>
+        </w:tc>
+        <w:tc>
+          <w:tcPr>
+            <w:tcW w:w="4926" w:type="dxa"/>
+          </w:tcPr>
+          <w:p>
+            <w:pPr>
+              <w:cnfStyle w:val="000000000000" w:firstRow="0" w:lastRow="0" w:firstColumn="0" w:lastColumn="0" w:oddVBand="0" w:evenVBand="0" w:oddHBand="0" w:evenHBand="0" w:firstRowFirstColumn="0" w:firstRowLastColumn="0" w:lastRowFirstColumn="0" w:lastRowLastColumn="0"/>
+              <w:rPr>
+                <w:rFonts w:ascii="Times New Roman" w:eastAsia="Times New Roman" w:hAnsi="Times New Roman" w:cs="Times New Roman"/>
+                <w:sz w:val="24"/>
+                <w:szCs w:val="24"/>
+                <w:lang w:eastAsia="fr-FR"/>
+              </w:rPr>
+            </w:pPr>
+          </w:p>
+        </w:tc>
+      </w:tr>
+      <w:tr>
+        <w:trPr>
+          <w:cnfStyle w:val="000000100000" w:firstRow="0" w:lastRow="0" w:firstColumn="0" w:lastColumn="0" w:oddVBand="0" w:evenVBand="0" w:oddHBand="1" w:evenHBand="0" w:firstRowFirstColumn="0" w:firstRowLastColumn="0" w:lastRowFirstColumn="0" w:lastRowLastColumn="0"/>
+        </w:trPr>
+        <w:tc>
+          <w:tcPr>
+            <w:cnfStyle w:val="001000000000" w:firstRow="0" w:lastRow="0" w:firstColumn="1" w:lastColumn="0" w:oddVBand="0" w:evenVBand="0" w:oddHBand="0" w:evenHBand="0" w:firstRowFirstColumn="0" w:firstRowLastColumn="0" w:lastRowFirstColumn="0" w:lastRowLastColumn="0"/>
+            <w:tcW w:w="0" w:type="auto"/>
+            <w:hideMark/>
+          </w:tcPr>
+          <w:p>
+            <w:pPr>
+              <w:rPr>
+                <w:rFonts w:ascii="Times New Roman" w:eastAsia="Times New Roman" w:hAnsi="Times New Roman" w:cs="Times New Roman"/>
+                <w:sz w:val="24"/>
+                <w:szCs w:val="24"/>
+                <w:lang w:eastAsia="fr-FR"/>
+              </w:rPr>
+            </w:pPr>
+            <w:r>
+              <w:rPr>
+                <w:rFonts w:ascii="Times New Roman" w:eastAsia="Times New Roman" w:hAnsi="Times New Roman" w:cs="Times New Roman"/>
+                <w:sz w:val="24"/>
+                <w:szCs w:val="24"/>
+                <w:lang w:eastAsia="fr-FR"/>
+              </w:rPr>
+              <w:t>vehicle.car</w:t>
+            </w:r>
+          </w:p>
+        </w:tc>
+        <w:tc>
+          <w:tcPr>
+            <w:tcW w:w="4926" w:type="dxa"/>
+          </w:tcPr>
+          <w:p>
+            <w:pPr>
+              <w:cnfStyle w:val="000000100000" w:firstRow="0" w:lastRow="0" w:firstColumn="0" w:lastColumn="0" w:oddVBand="0" w:evenVBand="0" w:oddHBand="1" w:evenHBand="0" w:firstRowFirstColumn="0" w:firstRowLastColumn="0" w:lastRowFirstColumn="0" w:lastRowLastColumn="0"/>
+              <w:rPr>
+                <w:rFonts w:ascii="Times New Roman" w:eastAsia="Times New Roman" w:hAnsi="Times New Roman" w:cs="Times New Roman"/>
+                <w:sz w:val="24"/>
+                <w:szCs w:val="24"/>
+                <w:lang w:eastAsia="fr-FR"/>
+              </w:rPr>
+            </w:pPr>
+          </w:p>
+        </w:tc>
+      </w:tr>
+      <w:tr>
+        <w:tc>
+          <w:tcPr>
+            <w:cnfStyle w:val="001000000000" w:firstRow="0" w:lastRow="0" w:firstColumn="1" w:lastColumn="0" w:oddVBand="0" w:evenVBand="0" w:oddHBand="0" w:evenHBand="0" w:firstRowFirstColumn="0" w:firstRowLastColumn="0" w:lastRowFirstColumn="0" w:lastRowLastColumn="0"/>
+            <w:tcW w:w="0" w:type="auto"/>
+            <w:hideMark/>
+          </w:tcPr>
+          <w:p>
+            <w:pPr>
+              <w:rPr>
+                <w:rFonts w:ascii="Times New Roman" w:eastAsia="Times New Roman" w:hAnsi="Times New Roman" w:cs="Times New Roman"/>
+                <w:sz w:val="24"/>
+                <w:szCs w:val="24"/>
+                <w:lang w:eastAsia="fr-FR"/>
+              </w:rPr>
+            </w:pPr>
+            <w:r>
+              <w:rPr>
+                <w:rFonts w:ascii="Times New Roman" w:eastAsia="Times New Roman" w:hAnsi="Times New Roman" w:cs="Times New Roman"/>
+                <w:sz w:val="24"/>
+                <w:szCs w:val="24"/>
+                <w:lang w:eastAsia="fr-FR"/>
+              </w:rPr>
+              <w:t>vehicle.construction</w:t>
+            </w:r>
+          </w:p>
+        </w:tc>
+        <w:tc>
+          <w:tcPr>
+            <w:tcW w:w="4926" w:type="dxa"/>
+          </w:tcPr>
+          <w:p>
+            <w:pPr>
+              <w:cnfStyle w:val="000000000000" w:firstRow="0" w:lastRow="0" w:firstColumn="0" w:lastColumn="0" w:oddVBand="0" w:evenVBand="0" w:oddHBand="0" w:evenHBand="0" w:firstRowFirstColumn="0" w:firstRowLastColumn="0" w:lastRowFirstColumn="0" w:lastRowLastColumn="0"/>
+              <w:rPr>
+                <w:rFonts w:ascii="Times New Roman" w:eastAsia="Times New Roman" w:hAnsi="Times New Roman" w:cs="Times New Roman"/>
+                <w:sz w:val="24"/>
+                <w:szCs w:val="24"/>
+                <w:lang w:eastAsia="fr-FR"/>
+              </w:rPr>
+            </w:pPr>
+          </w:p>
+        </w:tc>
+      </w:tr>
+      <w:tr>
+        <w:trPr>
+          <w:cnfStyle w:val="000000100000" w:firstRow="0" w:lastRow="0" w:firstColumn="0" w:lastColumn="0" w:oddVBand="0" w:evenVBand="0" w:oddHBand="1" w:evenHBand="0" w:firstRowFirstColumn="0" w:firstRowLastColumn="0" w:lastRowFirstColumn="0" w:lastRowLastColumn="0"/>
+        </w:trPr>
+        <w:tc>
+          <w:tcPr>
+            <w:cnfStyle w:val="001000000000" w:firstRow="0" w:lastRow="0" w:firstColumn="1" w:lastColumn="0" w:oddVBand="0" w:evenVBand="0" w:oddHBand="0" w:evenHBand="0" w:firstRowFirstColumn="0" w:firstRowLastColumn="0" w:lastRowFirstColumn="0" w:lastRowLastColumn="0"/>
+            <w:tcW w:w="0" w:type="auto"/>
+            <w:hideMark/>
+          </w:tcPr>
+          <w:p>
+            <w:pPr>
+              <w:rPr>
+                <w:rFonts w:ascii="Times New Roman" w:eastAsia="Times New Roman" w:hAnsi="Times New Roman" w:cs="Times New Roman"/>
+                <w:sz w:val="24"/>
+                <w:szCs w:val="24"/>
+                <w:lang w:eastAsia="fr-FR"/>
+              </w:rPr>
+            </w:pPr>
+            <w:r>
+              <w:rPr>
+                <w:rFonts w:ascii="Times New Roman" w:eastAsia="Times New Roman" w:hAnsi="Times New Roman" w:cs="Times New Roman"/>
+                <w:sz w:val="24"/>
+                <w:szCs w:val="24"/>
+                <w:lang w:eastAsia="fr-FR"/>
+              </w:rPr>
+              <w:t>vehicle.emergency.ambulance</w:t>
+            </w:r>
+          </w:p>
+        </w:tc>
+        <w:tc>
+          <w:tcPr>
+            <w:tcW w:w="4926" w:type="dxa"/>
+          </w:tcPr>
+          <w:p>
+            <w:pPr>
+              <w:cnfStyle w:val="000000100000" w:firstRow="0" w:lastRow="0" w:firstColumn="0" w:lastColumn="0" w:oddVBand="0" w:evenVBand="0" w:oddHBand="1" w:evenHBand="0" w:firstRowFirstColumn="0" w:firstRowLastColumn="0" w:lastRowFirstColumn="0" w:lastRowLastColumn="0"/>
+              <w:rPr>
+                <w:rFonts w:ascii="Times New Roman" w:eastAsia="Times New Roman" w:hAnsi="Times New Roman" w:cs="Times New Roman"/>
+                <w:sz w:val="24"/>
+                <w:szCs w:val="24"/>
+                <w:lang w:eastAsia="fr-FR"/>
+              </w:rPr>
+            </w:pPr>
+          </w:p>
+        </w:tc>
+      </w:tr>
+      <w:tr>
+        <w:tc>
+          <w:tcPr>
+            <w:cnfStyle w:val="001000000000" w:firstRow="0" w:lastRow="0" w:firstColumn="1" w:lastColumn="0" w:oddVBand="0" w:evenVBand="0" w:oddHBand="0" w:evenHBand="0" w:firstRowFirstColumn="0" w:firstRowLastColumn="0" w:lastRowFirstColumn="0" w:lastRowLastColumn="0"/>
+            <w:tcW w:w="0" w:type="auto"/>
+            <w:hideMark/>
+          </w:tcPr>
+          <w:p>
+            <w:pPr>
+              <w:rPr>
+                <w:rFonts w:ascii="Times New Roman" w:eastAsia="Times New Roman" w:hAnsi="Times New Roman" w:cs="Times New Roman"/>
+                <w:sz w:val="24"/>
+                <w:szCs w:val="24"/>
+                <w:lang w:eastAsia="fr-FR"/>
+              </w:rPr>
+            </w:pPr>
+            <w:r>
+              <w:rPr>
+                <w:rFonts w:ascii="Times New Roman" w:eastAsia="Times New Roman" w:hAnsi="Times New Roman" w:cs="Times New Roman"/>
+                <w:sz w:val="24"/>
+                <w:szCs w:val="24"/>
+                <w:lang w:eastAsia="fr-FR"/>
+              </w:rPr>
+              <w:t>vehicle.emergency.police</w:t>
+            </w:r>
+          </w:p>
+        </w:tc>
+        <w:tc>
+          <w:tcPr>
+            <w:tcW w:w="4926" w:type="dxa"/>
+          </w:tcPr>
+          <w:p>
+            <w:pPr>
+              <w:cnfStyle w:val="000000000000" w:firstRow="0" w:lastRow="0" w:firstColumn="0" w:lastColumn="0" w:oddVBand="0" w:evenVBand="0" w:oddHBand="0" w:evenHBand="0" w:firstRowFirstColumn="0" w:firstRowLastColumn="0" w:lastRowFirstColumn="0" w:lastRowLastColumn="0"/>
+              <w:rPr>
+                <w:rFonts w:ascii="Times New Roman" w:eastAsia="Times New Roman" w:hAnsi="Times New Roman" w:cs="Times New Roman"/>
+                <w:sz w:val="24"/>
+                <w:szCs w:val="24"/>
+                <w:lang w:eastAsia="fr-FR"/>
+              </w:rPr>
+            </w:pPr>
+          </w:p>
+        </w:tc>
+      </w:tr>
+      <w:tr>
+        <w:trPr>
+          <w:cnfStyle w:val="000000100000" w:firstRow="0" w:lastRow="0" w:firstColumn="0" w:lastColumn="0" w:oddVBand="0" w:evenVBand="0" w:oddHBand="1" w:evenHBand="0" w:firstRowFirstColumn="0" w:firstRowLastColumn="0" w:lastRowFirstColumn="0" w:lastRowLastColumn="0"/>
+        </w:trPr>
+        <w:tc>
+          <w:tcPr>
+            <w:cnfStyle w:val="001000000000" w:firstRow="0" w:lastRow="0" w:firstColumn="1" w:lastColumn="0" w:oddVBand="0" w:evenVBand="0" w:oddHBand="0" w:evenHBand="0" w:firstRowFirstColumn="0" w:firstRowLastColumn="0" w:lastRowFirstColumn="0" w:lastRowLastColumn="0"/>
+            <w:tcW w:w="0" w:type="auto"/>
+            <w:hideMark/>
+          </w:tcPr>
+          <w:p>
+            <w:pPr>
+              <w:rPr>
+                <w:rFonts w:ascii="Times New Roman" w:eastAsia="Times New Roman" w:hAnsi="Times New Roman" w:cs="Times New Roman"/>
+                <w:sz w:val="24"/>
+                <w:szCs w:val="24"/>
+                <w:lang w:eastAsia="fr-FR"/>
+              </w:rPr>
+            </w:pPr>
+            <w:r>
+              <w:rPr>
+                <w:rFonts w:ascii="Times New Roman" w:eastAsia="Times New Roman" w:hAnsi="Times New Roman" w:cs="Times New Roman"/>
+                <w:sz w:val="24"/>
+                <w:szCs w:val="24"/>
+                <w:lang w:eastAsia="fr-FR"/>
+              </w:rPr>
+              <w:t>vehicle.motorcycle</w:t>
+            </w:r>
+          </w:p>
+        </w:tc>
+        <w:tc>
+          <w:tcPr>
+            <w:tcW w:w="4926" w:type="dxa"/>
+          </w:tcPr>
+          <w:p>
+            <w:pPr>
+              <w:cnfStyle w:val="000000100000" w:firstRow="0" w:lastRow="0" w:firstColumn="0" w:lastColumn="0" w:oddVBand="0" w:evenVBand="0" w:oddHBand="1" w:evenHBand="0" w:firstRowFirstColumn="0" w:firstRowLastColumn="0" w:lastRowFirstColumn="0" w:lastRowLastColumn="0"/>
+              <w:rPr>
+                <w:rFonts w:ascii="Times New Roman" w:eastAsia="Times New Roman" w:hAnsi="Times New Roman" w:cs="Times New Roman"/>
+                <w:sz w:val="24"/>
+                <w:szCs w:val="24"/>
+                <w:lang w:eastAsia="fr-FR"/>
+              </w:rPr>
+            </w:pPr>
+          </w:p>
+        </w:tc>
+      </w:tr>
+      <w:tr>
+        <w:tc>
+          <w:tcPr>
+            <w:cnfStyle w:val="001000000000" w:firstRow="0" w:lastRow="0" w:firstColumn="1" w:lastColumn="0" w:oddVBand="0" w:evenVBand="0" w:oddHBand="0" w:evenHBand="0" w:firstRowFirstColumn="0" w:firstRowLastColumn="0" w:lastRowFirstColumn="0" w:lastRowLastColumn="0"/>
+            <w:tcW w:w="0" w:type="auto"/>
+            <w:hideMark/>
+          </w:tcPr>
+          <w:p>
+            <w:pPr>
+              <w:rPr>
+                <w:rFonts w:ascii="Times New Roman" w:eastAsia="Times New Roman" w:hAnsi="Times New Roman" w:cs="Times New Roman"/>
+                <w:sz w:val="24"/>
+                <w:szCs w:val="24"/>
+                <w:lang w:eastAsia="fr-FR"/>
+              </w:rPr>
+            </w:pPr>
+            <w:r>
+              <w:rPr>
+                <w:rFonts w:ascii="Times New Roman" w:eastAsia="Times New Roman" w:hAnsi="Times New Roman" w:cs="Times New Roman"/>
+                <w:sz w:val="24"/>
+                <w:szCs w:val="24"/>
+                <w:lang w:eastAsia="fr-FR"/>
+              </w:rPr>
+              <w:t>vehicle.trailer</w:t>
+            </w:r>
+          </w:p>
+        </w:tc>
+        <w:tc>
+          <w:tcPr>
+            <w:tcW w:w="4926" w:type="dxa"/>
+          </w:tcPr>
+          <w:p>
+            <w:pPr>
+              <w:cnfStyle w:val="000000000000" w:firstRow="0" w:lastRow="0" w:firstColumn="0" w:lastColumn="0" w:oddVBand="0" w:evenVBand="0" w:oddHBand="0" w:evenHBand="0" w:firstRowFirstColumn="0" w:firstRowLastColumn="0" w:lastRowFirstColumn="0" w:lastRowLastColumn="0"/>
+              <w:rPr>
+                <w:rFonts w:ascii="Times New Roman" w:eastAsia="Times New Roman" w:hAnsi="Times New Roman" w:cs="Times New Roman"/>
+                <w:sz w:val="24"/>
+                <w:szCs w:val="24"/>
+                <w:lang w:eastAsia="fr-FR"/>
+              </w:rPr>
+            </w:pPr>
+          </w:p>
+        </w:tc>
+      </w:tr>
+      <w:tr>
+        <w:trPr>
+          <w:cnfStyle w:val="000000100000" w:firstRow="0" w:lastRow="0" w:firstColumn="0" w:lastColumn="0" w:oddVBand="0" w:evenVBand="0" w:oddHBand="1" w:evenHBand="0" w:firstRowFirstColumn="0" w:firstRowLastColumn="0" w:lastRowFirstColumn="0" w:lastRowLastColumn="0"/>
+          <w:trHeight w:val="30"/>
+        </w:trPr>
+        <w:tc>
+          <w:tcPr>
+            <w:cnfStyle w:val="001000000000" w:firstRow="0" w:lastRow="0" w:firstColumn="1" w:lastColumn="0" w:oddVBand="0" w:evenVBand="0" w:oddHBand="0" w:evenHBand="0" w:firstRowFirstColumn="0" w:firstRowLastColumn="0" w:lastRowFirstColumn="0" w:lastRowLastColumn="0"/>
+            <w:tcW w:w="0" w:type="auto"/>
+            <w:hideMark/>
+          </w:tcPr>
+          <w:p>
+            <w:pPr>
+              <w:rPr>
+                <w:rFonts w:ascii="Times New Roman" w:eastAsia="Times New Roman" w:hAnsi="Times New Roman" w:cs="Times New Roman"/>
+                <w:b w:val="0"/>
+                <w:bCs w:val="0"/>
+                <w:sz w:val="24"/>
+                <w:szCs w:val="24"/>
+                <w:lang w:eastAsia="fr-FR"/>
+              </w:rPr>
+            </w:pPr>
+            <w:r>
+              <w:rPr>
+                <w:rFonts w:ascii="Times New Roman" w:eastAsia="Times New Roman" w:hAnsi="Times New Roman" w:cs="Times New Roman"/>
+                <w:sz w:val="24"/>
+                <w:szCs w:val="24"/>
+                <w:lang w:eastAsia="fr-FR"/>
+              </w:rPr>
+              <w:t>vehicle.truck</w:t>
+            </w:r>
+          </w:p>
+        </w:tc>
+        <w:tc>
+          <w:tcPr>
+            <w:tcW w:w="4926" w:type="dxa"/>
+          </w:tcPr>
+          <w:p>
+            <w:pPr>
+              <w:cnfStyle w:val="000000100000" w:firstRow="0" w:lastRow="0" w:firstColumn="0" w:lastColumn="0" w:oddVBand="0" w:evenVBand="0" w:oddHBand="1" w:evenHBand="0" w:firstRowFirstColumn="0" w:firstRowLastColumn="0" w:lastRowFirstColumn="0" w:lastRowLastColumn="0"/>
+              <w:rPr>
+                <w:rFonts w:ascii="Times New Roman" w:eastAsia="Times New Roman" w:hAnsi="Times New Roman" w:cs="Times New Roman"/>
+                <w:sz w:val="24"/>
+                <w:szCs w:val="24"/>
+                <w:lang w:eastAsia="fr-FR"/>
+              </w:rPr>
+            </w:pPr>
+          </w:p>
+        </w:tc>
+      </w:tr>
+    </w:tbl>
+    <w:p>
+      <w:pPr>
+        <w:pStyle w:val="Paragraphedeliste"/>
+      </w:pPr>
+    </w:p>
+    <w:p>
+      <w:pPr>
+        <w:pStyle w:val="Titre2"/>
+      </w:pPr>
+      <w:r>
+        <w:lastRenderedPageBreak/>
+        <w:t xml:space="preserve">Nexet répartition : </w:t>
+      </w:r>
+    </w:p>
+    <w:p/>
+    <w:p>
+      <w:r>
+        <w:rPr>
+          <w:noProof/>
+        </w:rPr>
+        <w:drawing>
+          <wp:inline distT="0" distB="0" distL="0" distR="0" wp14:anchorId="3753207F" wp14:editId="6F8BB0BB">
+            <wp:extent cx="3914277" cy="2178050"/>
+            <wp:effectExtent l="0" t="0" r="0" b="0"/>
+            <wp:docPr id="2" name="Image 2"/>
+            <wp:cNvGraphicFramePr>
+              <a:graphicFrameLocks xmlns:a="http://schemas.openxmlformats.org/drawingml/2006/main" noChangeAspect="1"/>
+            </wp:cNvGraphicFramePr>
+            <a:graphic xmlns:a="http://schemas.openxmlformats.org/drawingml/2006/main">
+              <a:graphicData uri="http://schemas.openxmlformats.org/drawingml/2006/picture">
+                <pic:pic xmlns:pic="http://schemas.openxmlformats.org/drawingml/2006/picture">
+                  <pic:nvPicPr>
+                    <pic:cNvPr id="1" name=""/>
+                    <pic:cNvPicPr/>
+                  </pic:nvPicPr>
+                  <pic:blipFill>
+                    <a:blip r:embed="rId7"/>
+                    <a:stretch>
+                      <a:fillRect/>
+                    </a:stretch>
+                  </pic:blipFill>
+                  <pic:spPr>
+                    <a:xfrm>
+                      <a:off x="0" y="0"/>
+                      <a:ext cx="3923360" cy="2183104"/>
+                    </a:xfrm>
+                    <a:prstGeom prst="rect">
+                      <a:avLst/>
+                    </a:prstGeom>
+                  </pic:spPr>
+                </pic:pic>
+              </a:graphicData>
+            </a:graphic>
+          </wp:inline>
+        </w:drawing>
+      </w:r>
+    </w:p>
+    <w:p/>
+    <w:p>
+      <w:r>
+        <w:t>Les annotations se</w:t>
+      </w:r>
+      <w:r>
+        <w:t xml:space="preserve"> font seulement sur les véhicules qui peuvent entraînés un crash. Ils ne spécifient pas comment avoir ces annotations.</w:t>
+      </w:r>
+    </w:p>
+    <w:p/>
+    <w:p>
+      <w:pPr>
+        <w:pStyle w:val="Titre2"/>
+      </w:pPr>
+      <w:r>
+        <w:t xml:space="preserve">Nuscene annotation : </w:t>
+      </w:r>
+    </w:p>
+    <w:p/>
+    <w:p>
+      <w:r>
+        <w:t xml:space="preserve">Les images sont envoyées à leur partenaire Scale pour les annotations. </w:t>
+      </w:r>
+      <w:r>
+        <w:t xml:space="preserve">Faits par des gens ou des outils non spécifiés ( une équipe rémunérée ) </w:t>
+      </w:r>
+    </w:p>
+    <w:p>
+      <w:pPr>
+        <w:tabs>
+          <w:tab w:val="left" w:pos="1300"/>
+        </w:tabs>
+      </w:pPr>
+      <w:r>
+        <w:tab/>
+      </w:r>
+    </w:p>
+    <w:p>
+      <w:pPr>
+        <w:tabs>
+          <w:tab w:val="left" w:pos="1300"/>
+        </w:tabs>
+      </w:pPr>
+    </w:p>
+    <w:p>
+      <w:pPr>
+        <w:pStyle w:val="Titre2"/>
+      </w:pPr>
+    </w:p>
     <w:sectPr>
       <w:pgSz w:w="11906" w:h="16838"/>
       <w:pgMar w:top="1417" w:right="1417" w:bottom="1417" w:left="1417" w:header="708" w:footer="708" w:gutter="0"/>
@@ -11,6 +2333,127 @@
     </w:sectPr>
   </w:body>
 </w:document>
+</file>
+
+<file path=word/numbering.xml><?xml version="1.0" encoding="utf-8"?>
+<w:numbering xmlns:wpc="http://schemas.microsoft.com/office/word/2010/wordprocessingCanvas" xmlns:cx="http://schemas.microsoft.com/office/drawing/2014/chartex" xmlns:cx1="http://schemas.microsoft.com/office/drawing/2015/9/8/chartex" xmlns:cx2="http://schemas.microsoft.com/office/drawing/2015/10/21/chartex" xmlns:cx3="http://schemas.microsoft.com/office/drawing/2016/5/9/chartex" xmlns:cx4="http://schemas.microsoft.com/office/drawing/2016/5/10/chartex" xmlns:cx5="http://schemas.microsoft.com/office/drawing/2016/5/11/chartex" xmlns:cx6="http://schemas.microsoft.com/office/drawing/2016/5/12/chartex" xmlns:cx7="http://schemas.microsoft.com/office/drawing/2016/5/13/chartex" xmlns:cx8="http://schemas.microsoft.com/office/drawing/2016/5/14/chartex" xmlns:mc="http://schemas.openxmlformats.org/markup-compatibility/2006" xmlns:aink="http://schemas.microsoft.com/office/drawing/2016/ink" xmlns:am3d="http://schemas.microsoft.com/office/drawing/2017/model3d" xmlns:o="urn:schemas-microsoft-com:office:office" xmlns:r="http://schemas.openxmlformats.org/officeDocument/2006/relationships" xmlns:m="http://schemas.openxmlformats.org/officeDocument/2006/math" xmlns:v="urn:schemas-microsoft-com:vml" xmlns:wp14="http://schemas.microsoft.com/office/word/2010/wordprocessingDrawing" xmlns:wp="http://schemas.openxmlformats.org/drawingml/2006/wordprocessingDrawing" xmlns:w10="urn:schemas-microsoft-com:office:word" xmlns:w="http://schemas.openxmlformats.org/wordprocessingml/2006/main" xmlns:w14="http://schemas.microsoft.com/office/word/2010/wordml" xmlns:w15="http://schemas.microsoft.com/office/word/2012/wordml" xmlns:w16cex="http://schemas.microsoft.com/office/word/2018/wordml/cex" xmlns:w16cid="http://schemas.microsoft.com/office/word/2016/wordml/cid" xmlns:w16="http://schemas.microsoft.com/office/word/2018/wordml" xmlns:w16se="http://schemas.microsoft.com/office/word/2015/wordml/symex" xmlns:wpg="http://schemas.microsoft.com/office/word/2010/wordprocessingGroup" xmlns:wpi="http://schemas.microsoft.com/office/word/2010/wordprocessingInk" xmlns:wne="http://schemas.microsoft.com/office/word/2006/wordml" xmlns:wps="http://schemas.microsoft.com/office/word/2010/wordprocessingShape" mc:Ignorable="w14 w15 w16se w16cid w16 w16cex wp14">
+  <w:abstractNum w:abstractNumId="0" w15:restartNumberingAfterBreak="0">
+    <w:nsid w:val="5B3705E9"/>
+    <w:multiLevelType w:val="hybridMultilevel"/>
+    <w:tmpl w:val="BF5CC7D0"/>
+    <w:lvl w:ilvl="0" w:tplc="040C0001">
+      <w:start w:val="1"/>
+      <w:numFmt w:val="bullet"/>
+      <w:lvlText w:val=""/>
+      <w:lvlJc w:val="left"/>
+      <w:pPr>
+        <w:ind w:left="720" w:hanging="360"/>
+      </w:pPr>
+      <w:rPr>
+        <w:rFonts w:ascii="Symbol" w:hAnsi="Symbol" w:hint="default"/>
+      </w:rPr>
+    </w:lvl>
+    <w:lvl w:ilvl="1" w:tplc="040C0003" w:tentative="1">
+      <w:start w:val="1"/>
+      <w:numFmt w:val="bullet"/>
+      <w:lvlText w:val="o"/>
+      <w:lvlJc w:val="left"/>
+      <w:pPr>
+        <w:ind w:left="1440" w:hanging="360"/>
+      </w:pPr>
+      <w:rPr>
+        <w:rFonts w:ascii="Courier New" w:hAnsi="Courier New" w:cs="Courier New" w:hint="default"/>
+      </w:rPr>
+    </w:lvl>
+    <w:lvl w:ilvl="2" w:tplc="040C0005" w:tentative="1">
+      <w:start w:val="1"/>
+      <w:numFmt w:val="bullet"/>
+      <w:lvlText w:val=""/>
+      <w:lvlJc w:val="left"/>
+      <w:pPr>
+        <w:ind w:left="2160" w:hanging="360"/>
+      </w:pPr>
+      <w:rPr>
+        <w:rFonts w:ascii="Wingdings" w:hAnsi="Wingdings" w:hint="default"/>
+      </w:rPr>
+    </w:lvl>
+    <w:lvl w:ilvl="3" w:tplc="040C0001" w:tentative="1">
+      <w:start w:val="1"/>
+      <w:numFmt w:val="bullet"/>
+      <w:lvlText w:val=""/>
+      <w:lvlJc w:val="left"/>
+      <w:pPr>
+        <w:ind w:left="2880" w:hanging="360"/>
+      </w:pPr>
+      <w:rPr>
+        <w:rFonts w:ascii="Symbol" w:hAnsi="Symbol" w:hint="default"/>
+      </w:rPr>
+    </w:lvl>
+    <w:lvl w:ilvl="4" w:tplc="040C0003" w:tentative="1">
+      <w:start w:val="1"/>
+      <w:numFmt w:val="bullet"/>
+      <w:lvlText w:val="o"/>
+      <w:lvlJc w:val="left"/>
+      <w:pPr>
+        <w:ind w:left="3600" w:hanging="360"/>
+      </w:pPr>
+      <w:rPr>
+        <w:rFonts w:ascii="Courier New" w:hAnsi="Courier New" w:cs="Courier New" w:hint="default"/>
+      </w:rPr>
+    </w:lvl>
+    <w:lvl w:ilvl="5" w:tplc="040C0005" w:tentative="1">
+      <w:start w:val="1"/>
+      <w:numFmt w:val="bullet"/>
+      <w:lvlText w:val=""/>
+      <w:lvlJc w:val="left"/>
+      <w:pPr>
+        <w:ind w:left="4320" w:hanging="360"/>
+      </w:pPr>
+      <w:rPr>
+        <w:rFonts w:ascii="Wingdings" w:hAnsi="Wingdings" w:hint="default"/>
+      </w:rPr>
+    </w:lvl>
+    <w:lvl w:ilvl="6" w:tplc="040C0001" w:tentative="1">
+      <w:start w:val="1"/>
+      <w:numFmt w:val="bullet"/>
+      <w:lvlText w:val=""/>
+      <w:lvlJc w:val="left"/>
+      <w:pPr>
+        <w:ind w:left="5040" w:hanging="360"/>
+      </w:pPr>
+      <w:rPr>
+        <w:rFonts w:ascii="Symbol" w:hAnsi="Symbol" w:hint="default"/>
+      </w:rPr>
+    </w:lvl>
+    <w:lvl w:ilvl="7" w:tplc="040C0003" w:tentative="1">
+      <w:start w:val="1"/>
+      <w:numFmt w:val="bullet"/>
+      <w:lvlText w:val="o"/>
+      <w:lvlJc w:val="left"/>
+      <w:pPr>
+        <w:ind w:left="5760" w:hanging="360"/>
+      </w:pPr>
+      <w:rPr>
+        <w:rFonts w:ascii="Courier New" w:hAnsi="Courier New" w:cs="Courier New" w:hint="default"/>
+      </w:rPr>
+    </w:lvl>
+    <w:lvl w:ilvl="8" w:tplc="040C0005" w:tentative="1">
+      <w:start w:val="1"/>
+      <w:numFmt w:val="bullet"/>
+      <w:lvlText w:val=""/>
+      <w:lvlJc w:val="left"/>
+      <w:pPr>
+        <w:ind w:left="6480" w:hanging="360"/>
+      </w:pPr>
+      <w:rPr>
+        <w:rFonts w:ascii="Wingdings" w:hAnsi="Wingdings" w:hint="default"/>
+      </w:rPr>
+    </w:lvl>
+  </w:abstractNum>
+  <w:num w:numId="1">
+    <w:abstractNumId w:val="0"/>
+  </w:num>
+</w:numbering>
 </file>
 
 <file path=word/styles.xml><?xml version="1.0" encoding="utf-8"?>
@@ -412,6 +2855,71 @@
     <w:name w:val="Normal"/>
     <w:qFormat/>
   </w:style>
+  <w:style w:type="paragraph" w:styleId="Titre1">
+    <w:name w:val="heading 1"/>
+    <w:basedOn w:val="Normal"/>
+    <w:next w:val="Normal"/>
+    <w:link w:val="Titre1Car"/>
+    <w:uiPriority w:val="9"/>
+    <w:qFormat/>
+    <w:rsid w:val="00F95503"/>
+    <w:pPr>
+      <w:keepNext/>
+      <w:keepLines/>
+      <w:spacing w:before="240" w:after="0"/>
+      <w:outlineLvl w:val="0"/>
+    </w:pPr>
+    <w:rPr>
+      <w:rFonts w:asciiTheme="majorHAnsi" w:eastAsiaTheme="majorEastAsia" w:hAnsiTheme="majorHAnsi" w:cstheme="majorBidi"/>
+      <w:color w:val="2F5496" w:themeColor="accent1" w:themeShade="BF"/>
+      <w:sz w:val="32"/>
+      <w:szCs w:val="32"/>
+    </w:rPr>
+  </w:style>
+  <w:style w:type="paragraph" w:styleId="Titre2">
+    <w:name w:val="heading 2"/>
+    <w:basedOn w:val="Normal"/>
+    <w:next w:val="Normal"/>
+    <w:link w:val="Titre2Car"/>
+    <w:uiPriority w:val="9"/>
+    <w:unhideWhenUsed/>
+    <w:qFormat/>
+    <w:rsid w:val="00F95503"/>
+    <w:pPr>
+      <w:keepNext/>
+      <w:keepLines/>
+      <w:spacing w:before="40" w:after="0"/>
+      <w:outlineLvl w:val="1"/>
+    </w:pPr>
+    <w:rPr>
+      <w:rFonts w:asciiTheme="majorHAnsi" w:eastAsiaTheme="majorEastAsia" w:hAnsiTheme="majorHAnsi" w:cstheme="majorBidi"/>
+      <w:color w:val="2F5496" w:themeColor="accent1" w:themeShade="BF"/>
+      <w:sz w:val="26"/>
+      <w:szCs w:val="26"/>
+    </w:rPr>
+  </w:style>
+  <w:style w:type="paragraph" w:styleId="Titre3">
+    <w:name w:val="heading 3"/>
+    <w:basedOn w:val="Normal"/>
+    <w:next w:val="Normal"/>
+    <w:link w:val="Titre3Car"/>
+    <w:uiPriority w:val="9"/>
+    <w:unhideWhenUsed/>
+    <w:qFormat/>
+    <w:rsid w:val="00F95503"/>
+    <w:pPr>
+      <w:keepNext/>
+      <w:keepLines/>
+      <w:spacing w:before="40" w:after="0"/>
+      <w:outlineLvl w:val="2"/>
+    </w:pPr>
+    <w:rPr>
+      <w:rFonts w:asciiTheme="majorHAnsi" w:eastAsiaTheme="majorEastAsia" w:hAnsiTheme="majorHAnsi" w:cstheme="majorBidi"/>
+      <w:color w:val="1F3763" w:themeColor="accent1" w:themeShade="7F"/>
+      <w:sz w:val="24"/>
+      <w:szCs w:val="24"/>
+    </w:rPr>
+  </w:style>
   <w:style w:type="character" w:default="1" w:styleId="Policepardfaut">
     <w:name w:val="Default Paragraph Font"/>
     <w:uiPriority w:val="1"/>
@@ -438,6 +2946,292 @@
     <w:uiPriority w:val="99"/>
     <w:semiHidden/>
     <w:unhideWhenUsed/>
+  </w:style>
+  <w:style w:type="paragraph" w:styleId="Titre">
+    <w:name w:val="Title"/>
+    <w:basedOn w:val="Normal"/>
+    <w:next w:val="Normal"/>
+    <w:link w:val="TitreCar"/>
+    <w:uiPriority w:val="10"/>
+    <w:qFormat/>
+    <w:rsid w:val="00F95503"/>
+    <w:pPr>
+      <w:spacing w:after="0" w:line="240" w:lineRule="auto"/>
+      <w:contextualSpacing/>
+    </w:pPr>
+    <w:rPr>
+      <w:rFonts w:asciiTheme="majorHAnsi" w:eastAsiaTheme="majorEastAsia" w:hAnsiTheme="majorHAnsi" w:cstheme="majorBidi"/>
+      <w:spacing w:val="-10"/>
+      <w:kern w:val="28"/>
+      <w:sz w:val="56"/>
+      <w:szCs w:val="56"/>
+    </w:rPr>
+  </w:style>
+  <w:style w:type="character" w:customStyle="1" w:styleId="TitreCar">
+    <w:name w:val="Titre Car"/>
+    <w:basedOn w:val="Policepardfaut"/>
+    <w:link w:val="Titre"/>
+    <w:uiPriority w:val="10"/>
+    <w:rsid w:val="00F95503"/>
+    <w:rPr>
+      <w:rFonts w:asciiTheme="majorHAnsi" w:eastAsiaTheme="majorEastAsia" w:hAnsiTheme="majorHAnsi" w:cstheme="majorBidi"/>
+      <w:spacing w:val="-10"/>
+      <w:kern w:val="28"/>
+      <w:sz w:val="56"/>
+      <w:szCs w:val="56"/>
+    </w:rPr>
+  </w:style>
+  <w:style w:type="character" w:customStyle="1" w:styleId="Titre2Car">
+    <w:name w:val="Titre 2 Car"/>
+    <w:basedOn w:val="Policepardfaut"/>
+    <w:link w:val="Titre2"/>
+    <w:uiPriority w:val="9"/>
+    <w:rsid w:val="00F95503"/>
+    <w:rPr>
+      <w:rFonts w:asciiTheme="majorHAnsi" w:eastAsiaTheme="majorEastAsia" w:hAnsiTheme="majorHAnsi" w:cstheme="majorBidi"/>
+      <w:color w:val="2F5496" w:themeColor="accent1" w:themeShade="BF"/>
+      <w:sz w:val="26"/>
+      <w:szCs w:val="26"/>
+    </w:rPr>
+  </w:style>
+  <w:style w:type="character" w:customStyle="1" w:styleId="Titre1Car">
+    <w:name w:val="Titre 1 Car"/>
+    <w:basedOn w:val="Policepardfaut"/>
+    <w:link w:val="Titre1"/>
+    <w:uiPriority w:val="9"/>
+    <w:rsid w:val="00F95503"/>
+    <w:rPr>
+      <w:rFonts w:asciiTheme="majorHAnsi" w:eastAsiaTheme="majorEastAsia" w:hAnsiTheme="majorHAnsi" w:cstheme="majorBidi"/>
+      <w:color w:val="2F5496" w:themeColor="accent1" w:themeShade="BF"/>
+      <w:sz w:val="32"/>
+      <w:szCs w:val="32"/>
+    </w:rPr>
+  </w:style>
+  <w:style w:type="paragraph" w:styleId="PrformatHTML">
+    <w:name w:val="HTML Preformatted"/>
+    <w:basedOn w:val="Normal"/>
+    <w:link w:val="PrformatHTMLCar"/>
+    <w:uiPriority w:val="99"/>
+    <w:semiHidden/>
+    <w:unhideWhenUsed/>
+    <w:rsid w:val="00F95503"/>
+    <w:pPr>
+      <w:tabs>
+        <w:tab w:val="left" w:pos="916"/>
+        <w:tab w:val="left" w:pos="1832"/>
+        <w:tab w:val="left" w:pos="2748"/>
+        <w:tab w:val="left" w:pos="3664"/>
+        <w:tab w:val="left" w:pos="4580"/>
+        <w:tab w:val="left" w:pos="5496"/>
+        <w:tab w:val="left" w:pos="6412"/>
+        <w:tab w:val="left" w:pos="7328"/>
+        <w:tab w:val="left" w:pos="8244"/>
+        <w:tab w:val="left" w:pos="9160"/>
+        <w:tab w:val="left" w:pos="10076"/>
+        <w:tab w:val="left" w:pos="10992"/>
+        <w:tab w:val="left" w:pos="11908"/>
+        <w:tab w:val="left" w:pos="12824"/>
+        <w:tab w:val="left" w:pos="13740"/>
+        <w:tab w:val="left" w:pos="14656"/>
+      </w:tabs>
+      <w:spacing w:after="0" w:line="240" w:lineRule="auto"/>
+    </w:pPr>
+    <w:rPr>
+      <w:rFonts w:ascii="Courier New" w:eastAsia="Times New Roman" w:hAnsi="Courier New" w:cs="Courier New"/>
+      <w:sz w:val="20"/>
+      <w:szCs w:val="20"/>
+      <w:lang w:eastAsia="fr-FR"/>
+    </w:rPr>
+  </w:style>
+  <w:style w:type="character" w:customStyle="1" w:styleId="PrformatHTMLCar">
+    <w:name w:val="Préformaté HTML Car"/>
+    <w:basedOn w:val="Policepardfaut"/>
+    <w:link w:val="PrformatHTML"/>
+    <w:uiPriority w:val="99"/>
+    <w:semiHidden/>
+    <w:rsid w:val="00F95503"/>
+    <w:rPr>
+      <w:rFonts w:ascii="Courier New" w:eastAsia="Times New Roman" w:hAnsi="Courier New" w:cs="Courier New"/>
+      <w:sz w:val="20"/>
+      <w:szCs w:val="20"/>
+      <w:lang w:eastAsia="fr-FR"/>
+    </w:rPr>
+  </w:style>
+  <w:style w:type="character" w:customStyle="1" w:styleId="Titre3Car">
+    <w:name w:val="Titre 3 Car"/>
+    <w:basedOn w:val="Policepardfaut"/>
+    <w:link w:val="Titre3"/>
+    <w:uiPriority w:val="9"/>
+    <w:rsid w:val="00F95503"/>
+    <w:rPr>
+      <w:rFonts w:asciiTheme="majorHAnsi" w:eastAsiaTheme="majorEastAsia" w:hAnsiTheme="majorHAnsi" w:cstheme="majorBidi"/>
+      <w:color w:val="1F3763" w:themeColor="accent1" w:themeShade="7F"/>
+      <w:sz w:val="24"/>
+      <w:szCs w:val="24"/>
+    </w:rPr>
+  </w:style>
+  <w:style w:type="paragraph" w:styleId="Paragraphedeliste">
+    <w:name w:val="List Paragraph"/>
+    <w:basedOn w:val="Normal"/>
+    <w:uiPriority w:val="34"/>
+    <w:qFormat/>
+    <w:rsid w:val="00F95503"/>
+    <w:pPr>
+      <w:ind w:left="720"/>
+      <w:contextualSpacing/>
+    </w:pPr>
+  </w:style>
+  <w:style w:type="table" w:styleId="TableauGrille4-Accentuation4">
+    <w:name w:val="Grid Table 4 Accent 4"/>
+    <w:basedOn w:val="TableauNormal"/>
+    <w:uiPriority w:val="49"/>
+    <w:rsid w:val="00235E43"/>
+    <w:pPr>
+      <w:spacing w:after="0" w:line="240" w:lineRule="auto"/>
+    </w:pPr>
+    <w:tblPr>
+      <w:tblStyleRowBandSize w:val="1"/>
+      <w:tblStyleColBandSize w:val="1"/>
+      <w:tblBorders>
+        <w:top w:val="single" w:sz="4" w:space="0" w:color="FFD966" w:themeColor="accent4" w:themeTint="99"/>
+        <w:left w:val="single" w:sz="4" w:space="0" w:color="FFD966" w:themeColor="accent4" w:themeTint="99"/>
+        <w:bottom w:val="single" w:sz="4" w:space="0" w:color="FFD966" w:themeColor="accent4" w:themeTint="99"/>
+        <w:right w:val="single" w:sz="4" w:space="0" w:color="FFD966" w:themeColor="accent4" w:themeTint="99"/>
+        <w:insideH w:val="single" w:sz="4" w:space="0" w:color="FFD966" w:themeColor="accent4" w:themeTint="99"/>
+        <w:insideV w:val="single" w:sz="4" w:space="0" w:color="FFD966" w:themeColor="accent4" w:themeTint="99"/>
+      </w:tblBorders>
+    </w:tblPr>
+    <w:tblStylePr w:type="firstRow">
+      <w:rPr>
+        <w:b/>
+        <w:bCs/>
+        <w:color w:val="FFFFFF" w:themeColor="background1"/>
+      </w:rPr>
+      <w:tblPr/>
+      <w:tcPr>
+        <w:tcBorders>
+          <w:top w:val="single" w:sz="4" w:space="0" w:color="FFC000" w:themeColor="accent4"/>
+          <w:left w:val="single" w:sz="4" w:space="0" w:color="FFC000" w:themeColor="accent4"/>
+          <w:bottom w:val="single" w:sz="4" w:space="0" w:color="FFC000" w:themeColor="accent4"/>
+          <w:right w:val="single" w:sz="4" w:space="0" w:color="FFC000" w:themeColor="accent4"/>
+          <w:insideH w:val="nil"/>
+          <w:insideV w:val="nil"/>
+        </w:tcBorders>
+        <w:shd w:val="clear" w:color="auto" w:fill="FFC000" w:themeFill="accent4"/>
+      </w:tcPr>
+    </w:tblStylePr>
+    <w:tblStylePr w:type="lastRow">
+      <w:rPr>
+        <w:b/>
+        <w:bCs/>
+      </w:rPr>
+      <w:tblPr/>
+      <w:tcPr>
+        <w:tcBorders>
+          <w:top w:val="double" w:sz="4" w:space="0" w:color="FFC000" w:themeColor="accent4"/>
+        </w:tcBorders>
+      </w:tcPr>
+    </w:tblStylePr>
+    <w:tblStylePr w:type="firstCol">
+      <w:rPr>
+        <w:b/>
+        <w:bCs/>
+      </w:rPr>
+    </w:tblStylePr>
+    <w:tblStylePr w:type="lastCol">
+      <w:rPr>
+        <w:b/>
+        <w:bCs/>
+      </w:rPr>
+    </w:tblStylePr>
+    <w:tblStylePr w:type="band1Vert">
+      <w:tblPr/>
+      <w:tcPr>
+        <w:shd w:val="clear" w:color="auto" w:fill="FFF2CC" w:themeFill="accent4" w:themeFillTint="33"/>
+      </w:tcPr>
+    </w:tblStylePr>
+    <w:tblStylePr w:type="band1Horz">
+      <w:tblPr/>
+      <w:tcPr>
+        <w:shd w:val="clear" w:color="auto" w:fill="FFF2CC" w:themeFill="accent4" w:themeFillTint="33"/>
+      </w:tcPr>
+    </w:tblStylePr>
+  </w:style>
+  <w:style w:type="table" w:styleId="TableauGrille4-Accentuation5">
+    <w:name w:val="Grid Table 4 Accent 5"/>
+    <w:basedOn w:val="TableauNormal"/>
+    <w:uiPriority w:val="49"/>
+    <w:rsid w:val="00235E43"/>
+    <w:pPr>
+      <w:spacing w:after="0" w:line="240" w:lineRule="auto"/>
+    </w:pPr>
+    <w:tblPr>
+      <w:tblStyleRowBandSize w:val="1"/>
+      <w:tblStyleColBandSize w:val="1"/>
+      <w:tblBorders>
+        <w:top w:val="single" w:sz="4" w:space="0" w:color="9CC2E5" w:themeColor="accent5" w:themeTint="99"/>
+        <w:left w:val="single" w:sz="4" w:space="0" w:color="9CC2E5" w:themeColor="accent5" w:themeTint="99"/>
+        <w:bottom w:val="single" w:sz="4" w:space="0" w:color="9CC2E5" w:themeColor="accent5" w:themeTint="99"/>
+        <w:right w:val="single" w:sz="4" w:space="0" w:color="9CC2E5" w:themeColor="accent5" w:themeTint="99"/>
+        <w:insideH w:val="single" w:sz="4" w:space="0" w:color="9CC2E5" w:themeColor="accent5" w:themeTint="99"/>
+        <w:insideV w:val="single" w:sz="4" w:space="0" w:color="9CC2E5" w:themeColor="accent5" w:themeTint="99"/>
+      </w:tblBorders>
+    </w:tblPr>
+    <w:tblStylePr w:type="firstRow">
+      <w:rPr>
+        <w:b/>
+        <w:bCs/>
+        <w:color w:val="FFFFFF" w:themeColor="background1"/>
+      </w:rPr>
+      <w:tblPr/>
+      <w:tcPr>
+        <w:tcBorders>
+          <w:top w:val="single" w:sz="4" w:space="0" w:color="5B9BD5" w:themeColor="accent5"/>
+          <w:left w:val="single" w:sz="4" w:space="0" w:color="5B9BD5" w:themeColor="accent5"/>
+          <w:bottom w:val="single" w:sz="4" w:space="0" w:color="5B9BD5" w:themeColor="accent5"/>
+          <w:right w:val="single" w:sz="4" w:space="0" w:color="5B9BD5" w:themeColor="accent5"/>
+          <w:insideH w:val="nil"/>
+          <w:insideV w:val="nil"/>
+        </w:tcBorders>
+        <w:shd w:val="clear" w:color="auto" w:fill="5B9BD5" w:themeFill="accent5"/>
+      </w:tcPr>
+    </w:tblStylePr>
+    <w:tblStylePr w:type="lastRow">
+      <w:rPr>
+        <w:b/>
+        <w:bCs/>
+      </w:rPr>
+      <w:tblPr/>
+      <w:tcPr>
+        <w:tcBorders>
+          <w:top w:val="double" w:sz="4" w:space="0" w:color="5B9BD5" w:themeColor="accent5"/>
+        </w:tcBorders>
+      </w:tcPr>
+    </w:tblStylePr>
+    <w:tblStylePr w:type="firstCol">
+      <w:rPr>
+        <w:b/>
+        <w:bCs/>
+      </w:rPr>
+    </w:tblStylePr>
+    <w:tblStylePr w:type="lastCol">
+      <w:rPr>
+        <w:b/>
+        <w:bCs/>
+      </w:rPr>
+    </w:tblStylePr>
+    <w:tblStylePr w:type="band1Vert">
+      <w:tblPr/>
+      <w:tcPr>
+        <w:shd w:val="clear" w:color="auto" w:fill="DEEAF6" w:themeFill="accent5" w:themeFillTint="33"/>
+      </w:tcPr>
+    </w:tblStylePr>
+    <w:tblStylePr w:type="band1Horz">
+      <w:tblPr/>
+      <w:tcPr>
+        <w:shd w:val="clear" w:color="auto" w:fill="DEEAF6" w:themeFill="accent5" w:themeFillTint="33"/>
+      </w:tcPr>
+    </w:tblStylePr>
   </w:style>
 </w:styles>
 </file>

</xml_diff>